<commit_message>
recursos tema 1 grado 08
</commit_message>
<xml_diff>
--- a/fuentes/contenidos/grado08/guion01/MA_08_01_CO_REC80.docx
+++ b/fuentes/contenidos/grado08/guion01/MA_08_01_CO_REC80.docx
@@ -450,16 +450,7 @@
           <w:szCs w:val="18"/>
           <w:lang w:val="es-ES_tradnl"/>
         </w:rPr>
-        <w:t>n</w:t>
-      </w:r>
-      <w:r>
-        <w:rPr>
-          <w:rFonts w:ascii="Arial" w:hAnsi="Arial" w:cs="Arial"/>
-          <w:sz w:val="18"/>
-          <w:szCs w:val="18"/>
-          <w:lang w:val="es-ES_tradnl"/>
-        </w:rPr>
-        <w:t>úmero</w:t>
+        <w:t>número</w:t>
       </w:r>
       <w:proofErr w:type="gramEnd"/>
       <w:r>
@@ -6018,7 +6009,40 @@
     </w:p>
     <w:p>
       <w:pPr>
+        <w:ind w:left="567"/>
+        <w:rPr>
+          <w:rFonts w:ascii="Arial" w:hAnsi="Arial" w:cs="Arial"/>
+          <w:sz w:val="18"/>
+          <w:szCs w:val="18"/>
+          <w:lang w:val="es-ES_tradnl"/>
+        </w:rPr>
+      </w:pPr>
+      <w:bookmarkStart w:id="0" w:name="_GoBack"/>
+      <w:bookmarkEnd w:id="0"/>
+    </w:p>
+    <w:p>
+      <w:pPr>
+        <w:ind w:left="567"/>
+        <w:rPr>
+          <w:rFonts w:ascii="Arial" w:hAnsi="Arial" w:cs="Arial"/>
+          <w:sz w:val="18"/>
+          <w:szCs w:val="18"/>
+          <w:lang w:val="es-ES_tradnl"/>
+        </w:rPr>
+      </w:pPr>
+    </w:p>
+    <w:p>
+      <w:pPr>
         <w:ind w:left="426"/>
+        <w:rPr>
+          <w:rFonts w:ascii="Arial" w:hAnsi="Arial" w:cs="Arial"/>
+          <w:sz w:val="18"/>
+          <w:szCs w:val="18"/>
+          <w:highlight w:val="yellow"/>
+          <w:lang w:val="es-ES_tradnl"/>
+        </w:rPr>
+      </w:pPr>
+      <w:r>
         <w:rPr>
           <w:rFonts w:ascii="Arial" w:hAnsi="Arial"/>
           <w:b/>
@@ -6027,13 +6051,71 @@
           <w:szCs w:val="18"/>
           <w:lang w:val="es-ES_tradnl"/>
         </w:rPr>
-      </w:pPr>
-      <w:bookmarkStart w:id="0" w:name="_GoBack"/>
-      <w:bookmarkEnd w:id="0"/>
+        <w:t xml:space="preserve">* </w:t>
+      </w:r>
+      <w:r>
+        <w:rPr>
+          <w:rFonts w:ascii="Arial" w:hAnsi="Arial" w:cs="Arial"/>
+          <w:sz w:val="18"/>
+          <w:szCs w:val="18"/>
+          <w:highlight w:val="yellow"/>
+          <w:lang w:val="es-ES_tradnl"/>
+        </w:rPr>
+        <w:t>Imagen normal (</w:t>
+      </w:r>
+      <w:r>
+        <w:rPr>
+          <w:rFonts w:ascii="Arial" w:hAnsi="Arial" w:cs="Arial"/>
+          <w:sz w:val="18"/>
+          <w:szCs w:val="18"/>
+          <w:highlight w:val="yellow"/>
+          <w:lang w:val="es-ES_tradnl"/>
+        </w:rPr>
+        <w:t>codificado ejemplo, CI_S3_G1_REC10_F1</w:t>
+      </w:r>
+      <w:r>
+        <w:rPr>
+          <w:rFonts w:ascii="Arial" w:hAnsi="Arial" w:cs="Arial"/>
+          <w:sz w:val="18"/>
+          <w:szCs w:val="18"/>
+          <w:highlight w:val="yellow"/>
+          <w:lang w:val="es-ES_tradnl"/>
+        </w:rPr>
+        <w:t>n</w:t>
+      </w:r>
+      <w:r>
+        <w:rPr>
+          <w:rFonts w:ascii="Arial" w:hAnsi="Arial" w:cs="Arial"/>
+          <w:sz w:val="18"/>
+          <w:szCs w:val="18"/>
+          <w:highlight w:val="yellow"/>
+          <w:lang w:val="es-ES_tradnl"/>
+        </w:rPr>
+        <w:t>)</w:t>
+      </w:r>
+    </w:p>
+    <w:p>
+      <w:pPr>
+        <w:ind w:left="567"/>
+        <w:rPr>
+          <w:rFonts w:ascii="Arial" w:hAnsi="Arial" w:cs="Arial"/>
+          <w:sz w:val="18"/>
+          <w:szCs w:val="18"/>
+          <w:lang w:val="es-ES_tradnl"/>
+        </w:rPr>
+      </w:pPr>
     </w:p>
     <w:p>
       <w:pPr>
         <w:ind w:left="426"/>
+        <w:rPr>
+          <w:rFonts w:ascii="Arial" w:hAnsi="Arial" w:cs="Arial"/>
+          <w:sz w:val="18"/>
+          <w:szCs w:val="18"/>
+          <w:lang w:val="es-ES_tradnl"/>
+        </w:rPr>
+      </w:pPr>
+      <w:r>
         <w:rPr>
           <w:rFonts w:ascii="Arial" w:hAnsi="Arial"/>
           <w:b/>
@@ -6042,20 +6124,69 @@
           <w:szCs w:val="18"/>
           <w:lang w:val="es-ES_tradnl"/>
         </w:rPr>
-      </w:pPr>
-    </w:p>
-    <w:p>
-      <w:pPr>
-        <w:ind w:left="426"/>
-        <w:rPr>
-          <w:rFonts w:ascii="Arial" w:hAnsi="Arial"/>
+        <w:t xml:space="preserve">* </w:t>
+      </w:r>
+      <w:r>
+        <w:rPr>
+          <w:rFonts w:ascii="Arial" w:hAnsi="Arial" w:cs="Arial"/>
+          <w:sz w:val="18"/>
+          <w:szCs w:val="18"/>
+          <w:highlight w:val="yellow"/>
+          <w:lang w:val="es-ES_tradnl"/>
+        </w:rPr>
+        <w:t xml:space="preserve">Imagen amplificada </w:t>
+      </w:r>
+      <w:r>
+        <w:rPr>
+          <w:rFonts w:ascii="Arial" w:hAnsi="Arial" w:cs="Arial"/>
           <w:b/>
-          <w:color w:val="FF0000"/>
-          <w:sz w:val="18"/>
-          <w:szCs w:val="18"/>
-          <w:lang w:val="es-ES_tradnl"/>
-        </w:rPr>
-      </w:pPr>
+          <w:sz w:val="18"/>
+          <w:szCs w:val="18"/>
+          <w:highlight w:val="yellow"/>
+          <w:lang w:val="es-ES_tradnl"/>
+        </w:rPr>
+        <w:t>opcional</w:t>
+      </w:r>
+      <w:r>
+        <w:rPr>
+          <w:rFonts w:ascii="Arial" w:hAnsi="Arial" w:cs="Arial"/>
+          <w:sz w:val="18"/>
+          <w:szCs w:val="18"/>
+          <w:highlight w:val="yellow"/>
+          <w:lang w:val="es-ES_tradnl"/>
+        </w:rPr>
+        <w:t xml:space="preserve"> (</w:t>
+      </w:r>
+      <w:r>
+        <w:rPr>
+          <w:rFonts w:ascii="Arial" w:hAnsi="Arial" w:cs="Arial"/>
+          <w:sz w:val="18"/>
+          <w:szCs w:val="18"/>
+          <w:highlight w:val="yellow"/>
+          <w:lang w:val="es-ES_tradnl"/>
+        </w:rPr>
+        <w:t>codificado ejemplo, CI_S3_G1_REC10_F1</w:t>
+      </w:r>
+      <w:r>
+        <w:rPr>
+          <w:rFonts w:ascii="Arial" w:hAnsi="Arial" w:cs="Arial"/>
+          <w:sz w:val="18"/>
+          <w:szCs w:val="18"/>
+          <w:highlight w:val="yellow"/>
+          <w:lang w:val="es-ES_tradnl"/>
+        </w:rPr>
+        <w:t>a</w:t>
+      </w:r>
+      <w:r>
+        <w:rPr>
+          <w:rFonts w:ascii="Arial" w:hAnsi="Arial" w:cs="Arial"/>
+          <w:sz w:val="18"/>
+          <w:szCs w:val="18"/>
+          <w:highlight w:val="yellow"/>
+          <w:lang w:val="es-ES_tradnl"/>
+        </w:rPr>
+        <w:t>)</w:t>
+      </w:r>
     </w:p>
     <w:p>
       <w:pPr>
@@ -6070,231 +6201,43 @@
     </w:p>
     <w:p>
       <w:pPr>
-        <w:ind w:left="567"/>
-        <w:rPr>
-          <w:rFonts w:ascii="Arial" w:hAnsi="Arial" w:cs="Arial"/>
-          <w:sz w:val="18"/>
-          <w:szCs w:val="18"/>
-          <w:lang w:val="es-ES_tradnl"/>
-        </w:rPr>
-      </w:pPr>
-    </w:p>
-    <w:p>
-      <w:pPr>
-        <w:ind w:left="567"/>
-        <w:rPr>
-          <w:rFonts w:ascii="Arial" w:hAnsi="Arial" w:cs="Arial"/>
-          <w:sz w:val="18"/>
-          <w:szCs w:val="18"/>
-          <w:lang w:val="es-ES_tradnl"/>
-        </w:rPr>
-      </w:pPr>
-    </w:p>
-    <w:p>
-      <w:pPr>
-        <w:ind w:left="567"/>
-        <w:rPr>
-          <w:rFonts w:ascii="Arial" w:hAnsi="Arial" w:cs="Arial"/>
-          <w:sz w:val="18"/>
-          <w:szCs w:val="18"/>
-          <w:lang w:val="es-ES_tradnl"/>
-        </w:rPr>
-      </w:pPr>
-    </w:p>
-    <w:p>
-      <w:pPr>
-        <w:ind w:left="567"/>
-        <w:rPr>
-          <w:rFonts w:ascii="Arial" w:hAnsi="Arial" w:cs="Arial"/>
-          <w:sz w:val="18"/>
-          <w:szCs w:val="18"/>
-          <w:lang w:val="es-ES_tradnl"/>
-        </w:rPr>
-      </w:pPr>
-    </w:p>
-    <w:p>
-      <w:pPr>
-        <w:ind w:left="567"/>
-        <w:rPr>
-          <w:rFonts w:ascii="Arial" w:hAnsi="Arial" w:cs="Arial"/>
-          <w:sz w:val="18"/>
-          <w:szCs w:val="18"/>
-          <w:lang w:val="es-ES_tradnl"/>
-        </w:rPr>
-      </w:pPr>
-    </w:p>
-    <w:p>
-      <w:pPr>
-        <w:ind w:left="567"/>
-        <w:rPr>
-          <w:rFonts w:ascii="Arial" w:hAnsi="Arial" w:cs="Arial"/>
-          <w:sz w:val="18"/>
-          <w:szCs w:val="18"/>
-          <w:lang w:val="es-ES_tradnl"/>
-        </w:rPr>
-      </w:pPr>
-    </w:p>
-    <w:p>
-      <w:pPr>
-        <w:ind w:left="567"/>
-        <w:rPr>
-          <w:rFonts w:ascii="Arial" w:hAnsi="Arial" w:cs="Arial"/>
-          <w:sz w:val="18"/>
-          <w:szCs w:val="18"/>
-          <w:lang w:val="es-ES_tradnl"/>
-        </w:rPr>
-      </w:pPr>
-    </w:p>
-    <w:p>
-      <w:pPr>
-        <w:ind w:left="567"/>
-        <w:rPr>
-          <w:rFonts w:ascii="Arial" w:hAnsi="Arial" w:cs="Arial"/>
-          <w:sz w:val="18"/>
-          <w:szCs w:val="18"/>
-          <w:lang w:val="es-ES_tradnl"/>
-        </w:rPr>
-      </w:pPr>
-    </w:p>
-    <w:p>
-      <w:pPr>
-        <w:ind w:left="567"/>
-        <w:rPr>
-          <w:rFonts w:ascii="Arial" w:hAnsi="Arial" w:cs="Arial"/>
-          <w:sz w:val="18"/>
-          <w:szCs w:val="18"/>
-          <w:lang w:val="es-ES_tradnl"/>
-        </w:rPr>
-      </w:pPr>
-    </w:p>
-    <w:p>
-      <w:pPr>
-        <w:ind w:left="567"/>
-        <w:rPr>
-          <w:rFonts w:ascii="Arial" w:hAnsi="Arial" w:cs="Arial"/>
-          <w:sz w:val="18"/>
-          <w:szCs w:val="18"/>
-          <w:lang w:val="es-ES_tradnl"/>
-        </w:rPr>
-      </w:pPr>
-    </w:p>
-    <w:p>
-      <w:pPr>
-        <w:ind w:left="567"/>
-        <w:rPr>
-          <w:rFonts w:ascii="Arial" w:hAnsi="Arial" w:cs="Arial"/>
-          <w:sz w:val="18"/>
-          <w:szCs w:val="18"/>
-          <w:lang w:val="es-ES_tradnl"/>
-        </w:rPr>
-      </w:pPr>
-    </w:p>
-    <w:p>
-      <w:pPr>
-        <w:ind w:left="567"/>
-        <w:rPr>
-          <w:rFonts w:ascii="Arial" w:hAnsi="Arial" w:cs="Arial"/>
-          <w:sz w:val="18"/>
-          <w:szCs w:val="18"/>
-          <w:lang w:val="es-ES_tradnl"/>
-        </w:rPr>
-      </w:pPr>
-    </w:p>
-    <w:p>
-      <w:pPr>
-        <w:ind w:left="567"/>
-        <w:rPr>
-          <w:rFonts w:ascii="Arial" w:hAnsi="Arial" w:cs="Arial"/>
-          <w:sz w:val="18"/>
-          <w:szCs w:val="18"/>
-          <w:lang w:val="es-ES_tradnl"/>
-        </w:rPr>
-      </w:pPr>
-    </w:p>
-    <w:p>
-      <w:pPr>
-        <w:ind w:left="567"/>
-        <w:rPr>
-          <w:rFonts w:ascii="Arial" w:hAnsi="Arial" w:cs="Arial"/>
-          <w:sz w:val="18"/>
-          <w:szCs w:val="18"/>
-          <w:lang w:val="es-ES_tradnl"/>
-        </w:rPr>
-      </w:pPr>
-    </w:p>
-    <w:p>
-      <w:pPr>
-        <w:ind w:left="567"/>
-        <w:rPr>
-          <w:rFonts w:ascii="Arial" w:hAnsi="Arial" w:cs="Arial"/>
-          <w:sz w:val="18"/>
-          <w:szCs w:val="18"/>
-          <w:lang w:val="es-ES_tradnl"/>
-        </w:rPr>
-      </w:pPr>
-    </w:p>
-    <w:p>
-      <w:pPr>
-        <w:ind w:left="567"/>
-        <w:rPr>
-          <w:rFonts w:ascii="Arial" w:hAnsi="Arial" w:cs="Arial"/>
-          <w:sz w:val="18"/>
-          <w:szCs w:val="18"/>
-          <w:lang w:val="es-ES_tradnl"/>
-        </w:rPr>
-      </w:pPr>
-    </w:p>
-    <w:p>
-      <w:pPr>
-        <w:ind w:left="426"/>
-        <w:rPr>
-          <w:rFonts w:ascii="Arial" w:hAnsi="Arial" w:cs="Arial"/>
-          <w:sz w:val="18"/>
-          <w:szCs w:val="18"/>
-          <w:highlight w:val="yellow"/>
-          <w:lang w:val="es-ES_tradnl"/>
-        </w:rPr>
-      </w:pPr>
-      <w:r>
-        <w:rPr>
-          <w:rFonts w:ascii="Arial" w:hAnsi="Arial"/>
+        <w:rPr>
+          <w:rFonts w:ascii="Arial" w:hAnsi="Arial" w:cs="Arial"/>
+          <w:sz w:val="18"/>
+          <w:szCs w:val="18"/>
+          <w:lang w:val="es-ES_tradnl"/>
+        </w:rPr>
+      </w:pPr>
+      <w:r>
+        <w:rPr>
+          <w:rFonts w:ascii="Arial" w:hAnsi="Arial" w:cs="Arial"/>
+          <w:sz w:val="18"/>
+          <w:szCs w:val="18"/>
+          <w:highlight w:val="yellow"/>
+          <w:lang w:val="es-ES_tradnl"/>
+        </w:rPr>
+        <w:t xml:space="preserve">Texto (lectura </w:t>
+      </w:r>
+      <w:r>
+        <w:rPr>
+          <w:rFonts w:ascii="Arial" w:hAnsi="Arial" w:cs="Arial"/>
           <w:b/>
-          <w:color w:val="FF0000"/>
-          <w:sz w:val="18"/>
-          <w:szCs w:val="18"/>
-          <w:lang w:val="es-ES_tradnl"/>
-        </w:rPr>
-        <w:t xml:space="preserve">* </w:t>
-      </w:r>
-      <w:r>
-        <w:rPr>
-          <w:rFonts w:ascii="Arial" w:hAnsi="Arial" w:cs="Arial"/>
-          <w:sz w:val="18"/>
-          <w:szCs w:val="18"/>
-          <w:highlight w:val="yellow"/>
-          <w:lang w:val="es-ES_tradnl"/>
-        </w:rPr>
-        <w:t>Imagen normal (</w:t>
-      </w:r>
-      <w:r>
-        <w:rPr>
-          <w:rFonts w:ascii="Arial" w:hAnsi="Arial" w:cs="Arial"/>
-          <w:sz w:val="18"/>
-          <w:szCs w:val="18"/>
-          <w:highlight w:val="yellow"/>
-          <w:lang w:val="es-ES_tradnl"/>
-        </w:rPr>
-        <w:t>codificado ejemplo, CI_S3_G1_REC10_F1</w:t>
-      </w:r>
-      <w:r>
-        <w:rPr>
-          <w:rFonts w:ascii="Arial" w:hAnsi="Arial" w:cs="Arial"/>
-          <w:sz w:val="18"/>
-          <w:szCs w:val="18"/>
-          <w:highlight w:val="yellow"/>
-          <w:lang w:val="es-ES_tradnl"/>
-        </w:rPr>
-        <w:t>n</w:t>
+          <w:sz w:val="18"/>
+          <w:szCs w:val="18"/>
+          <w:highlight w:val="yellow"/>
+          <w:lang w:val="es-ES_tradnl"/>
+        </w:rPr>
+        <w:t>500</w:t>
+      </w:r>
+      <w:r>
+        <w:rPr>
+          <w:rFonts w:ascii="Arial" w:hAnsi="Arial" w:cs="Arial"/>
+          <w:sz w:val="18"/>
+          <w:szCs w:val="18"/>
+          <w:highlight w:val="yellow"/>
+          <w:lang w:val="es-ES_tradnl"/>
+        </w:rPr>
+        <w:t xml:space="preserve"> caracteres máximo</w:t>
       </w:r>
       <w:r>
         <w:rPr>
@@ -6306,162 +6249,6 @@
         </w:rPr>
         <w:t>)</w:t>
       </w:r>
-    </w:p>
-    <w:p>
-      <w:pPr>
-        <w:ind w:left="567"/>
-        <w:rPr>
-          <w:rFonts w:ascii="Arial" w:hAnsi="Arial" w:cs="Arial"/>
-          <w:sz w:val="18"/>
-          <w:szCs w:val="18"/>
-          <w:lang w:val="es-ES_tradnl"/>
-        </w:rPr>
-      </w:pPr>
-    </w:p>
-    <w:p>
-      <w:pPr>
-        <w:ind w:left="426"/>
-        <w:rPr>
-          <w:rFonts w:ascii="Arial" w:hAnsi="Arial" w:cs="Arial"/>
-          <w:sz w:val="18"/>
-          <w:szCs w:val="18"/>
-          <w:lang w:val="es-ES_tradnl"/>
-        </w:rPr>
-      </w:pPr>
-      <w:r>
-        <w:rPr>
-          <w:rFonts w:ascii="Arial" w:hAnsi="Arial"/>
-          <w:b/>
-          <w:color w:val="FF0000"/>
-          <w:sz w:val="18"/>
-          <w:szCs w:val="18"/>
-          <w:lang w:val="es-ES_tradnl"/>
-        </w:rPr>
-        <w:t xml:space="preserve">* </w:t>
-      </w:r>
-      <w:r>
-        <w:rPr>
-          <w:rFonts w:ascii="Arial" w:hAnsi="Arial" w:cs="Arial"/>
-          <w:sz w:val="18"/>
-          <w:szCs w:val="18"/>
-          <w:highlight w:val="yellow"/>
-          <w:lang w:val="es-ES_tradnl"/>
-        </w:rPr>
-        <w:t xml:space="preserve">Imagen amplificada </w:t>
-      </w:r>
-      <w:r>
-        <w:rPr>
-          <w:rFonts w:ascii="Arial" w:hAnsi="Arial" w:cs="Arial"/>
-          <w:b/>
-          <w:sz w:val="18"/>
-          <w:szCs w:val="18"/>
-          <w:highlight w:val="yellow"/>
-          <w:lang w:val="es-ES_tradnl"/>
-        </w:rPr>
-        <w:t>opcional</w:t>
-      </w:r>
-      <w:r>
-        <w:rPr>
-          <w:rFonts w:ascii="Arial" w:hAnsi="Arial" w:cs="Arial"/>
-          <w:sz w:val="18"/>
-          <w:szCs w:val="18"/>
-          <w:highlight w:val="yellow"/>
-          <w:lang w:val="es-ES_tradnl"/>
-        </w:rPr>
-        <w:t xml:space="preserve"> (</w:t>
-      </w:r>
-      <w:r>
-        <w:rPr>
-          <w:rFonts w:ascii="Arial" w:hAnsi="Arial" w:cs="Arial"/>
-          <w:sz w:val="18"/>
-          <w:szCs w:val="18"/>
-          <w:highlight w:val="yellow"/>
-          <w:lang w:val="es-ES_tradnl"/>
-        </w:rPr>
-        <w:t>codificado ejemplo, CI_S3_G1_REC10_F1</w:t>
-      </w:r>
-      <w:r>
-        <w:rPr>
-          <w:rFonts w:ascii="Arial" w:hAnsi="Arial" w:cs="Arial"/>
-          <w:sz w:val="18"/>
-          <w:szCs w:val="18"/>
-          <w:highlight w:val="yellow"/>
-          <w:lang w:val="es-ES_tradnl"/>
-        </w:rPr>
-        <w:t>a</w:t>
-      </w:r>
-      <w:r>
-        <w:rPr>
-          <w:rFonts w:ascii="Arial" w:hAnsi="Arial" w:cs="Arial"/>
-          <w:sz w:val="18"/>
-          <w:szCs w:val="18"/>
-          <w:highlight w:val="yellow"/>
-          <w:lang w:val="es-ES_tradnl"/>
-        </w:rPr>
-        <w:t>)</w:t>
-      </w:r>
-    </w:p>
-    <w:p>
-      <w:pPr>
-        <w:ind w:left="567"/>
-        <w:rPr>
-          <w:rFonts w:ascii="Arial" w:hAnsi="Arial" w:cs="Arial"/>
-          <w:sz w:val="18"/>
-          <w:szCs w:val="18"/>
-          <w:lang w:val="es-ES_tradnl"/>
-        </w:rPr>
-      </w:pPr>
-    </w:p>
-    <w:p>
-      <w:pPr>
-        <w:rPr>
-          <w:rFonts w:ascii="Arial" w:hAnsi="Arial" w:cs="Arial"/>
-          <w:sz w:val="18"/>
-          <w:szCs w:val="18"/>
-          <w:lang w:val="es-ES_tradnl"/>
-        </w:rPr>
-      </w:pPr>
-      <w:r>
-        <w:rPr>
-          <w:rFonts w:ascii="Arial" w:hAnsi="Arial" w:cs="Arial"/>
-          <w:sz w:val="18"/>
-          <w:szCs w:val="18"/>
-          <w:highlight w:val="yellow"/>
-          <w:lang w:val="es-ES_tradnl"/>
-        </w:rPr>
-        <w:t xml:space="preserve">Texto (lectura </w:t>
-      </w:r>
-      <w:r>
-        <w:rPr>
-          <w:rFonts w:ascii="Arial" w:hAnsi="Arial" w:cs="Arial"/>
-          <w:b/>
-          <w:sz w:val="18"/>
-          <w:szCs w:val="18"/>
-          <w:highlight w:val="yellow"/>
-          <w:lang w:val="es-ES_tradnl"/>
-        </w:rPr>
-        <w:t>500</w:t>
-      </w:r>
-      <w:r>
-        <w:rPr>
-          <w:rFonts w:ascii="Arial" w:hAnsi="Arial" w:cs="Arial"/>
-          <w:sz w:val="18"/>
-          <w:szCs w:val="18"/>
-          <w:highlight w:val="yellow"/>
-          <w:lang w:val="es-ES_tradnl"/>
-        </w:rPr>
-        <w:t xml:space="preserve"> caracteres máximo</w:t>
-      </w:r>
-      <w:r>
-        <w:rPr>
-          <w:rFonts w:ascii="Arial" w:hAnsi="Arial" w:cs="Arial"/>
-          <w:sz w:val="18"/>
-          <w:szCs w:val="18"/>
-          <w:highlight w:val="yellow"/>
-          <w:lang w:val="es-ES_tradnl"/>
-        </w:rPr>
-        <w:t>)</w:t>
-      </w:r>
       <w:r>
         <w:rPr>
           <w:rFonts w:ascii="Arial" w:hAnsi="Arial" w:cs="Arial"/>
@@ -6472,4209 +6259,6 @@
         </w:rPr>
         <w:t xml:space="preserve"> </w:t>
       </w:r>
-    </w:p>
-    <w:p>
-      <w:pPr>
-        <w:rPr>
-          <w:rFonts w:ascii="Arial" w:hAnsi="Arial" w:cs="Arial"/>
-          <w:sz w:val="18"/>
-          <w:szCs w:val="18"/>
-          <w:lang w:val="es-ES_tradnl"/>
-        </w:rPr>
-      </w:pPr>
-    </w:p>
-    <w:p>
-      <w:pPr>
-        <w:rPr>
-          <w:rFonts w:ascii="Arial" w:hAnsi="Arial" w:cs="Arial"/>
-          <w:sz w:val="18"/>
-          <w:szCs w:val="18"/>
-          <w:lang w:val="es-ES_tradnl"/>
-        </w:rPr>
-      </w:pPr>
-    </w:p>
-    <w:p>
-      <w:pPr>
-        <w:rPr>
-          <w:rFonts w:ascii="Arial" w:hAnsi="Arial" w:cs="Arial"/>
-          <w:sz w:val="18"/>
-          <w:szCs w:val="18"/>
-          <w:lang w:val="es-ES_tradnl"/>
-        </w:rPr>
-      </w:pPr>
-      <w:r>
-        <w:rPr>
-          <w:rFonts w:ascii="Arial" w:hAnsi="Arial" w:cs="Arial"/>
-          <w:sz w:val="18"/>
-          <w:szCs w:val="18"/>
-          <w:highlight w:val="green"/>
-          <w:lang w:val="es-ES_tradnl"/>
-        </w:rPr>
-        <w:t>PREGUNTA 4</w:t>
-      </w:r>
-    </w:p>
-    <w:p>
-      <w:pPr>
-        <w:rPr>
-          <w:rFonts w:ascii="Arial" w:hAnsi="Arial" w:cs="Arial"/>
-          <w:sz w:val="18"/>
-          <w:szCs w:val="18"/>
-          <w:lang w:val="es-ES_tradnl"/>
-        </w:rPr>
-      </w:pPr>
-      <w:r>
-        <w:rPr>
-          <w:rFonts w:ascii="Arial" w:hAnsi="Arial"/>
-          <w:b/>
-          <w:color w:val="FF0000"/>
-          <w:sz w:val="18"/>
-          <w:szCs w:val="18"/>
-          <w:lang w:val="es-ES_tradnl"/>
-        </w:rPr>
-        <w:t>*</w:t>
-      </w:r>
-      <w:r>
-        <w:rPr>
-          <w:rFonts w:ascii="Arial" w:hAnsi="Arial"/>
-          <w:color w:val="FF0000"/>
-          <w:sz w:val="18"/>
-          <w:szCs w:val="18"/>
-          <w:lang w:val="es-ES_tradnl"/>
-        </w:rPr>
-        <w:t xml:space="preserve"> </w:t>
-      </w:r>
-      <w:r>
-        <w:rPr>
-          <w:rFonts w:ascii="Arial" w:hAnsi="Arial" w:cs="Arial"/>
-          <w:sz w:val="18"/>
-          <w:szCs w:val="18"/>
-          <w:highlight w:val="yellow"/>
-          <w:lang w:val="es-ES_tradnl"/>
-        </w:rPr>
-        <w:t>Enunciado (p</w:t>
-      </w:r>
-      <w:r>
-        <w:rPr>
-          <w:rFonts w:ascii="Arial" w:hAnsi="Arial" w:cs="Arial"/>
-          <w:sz w:val="18"/>
-          <w:szCs w:val="18"/>
-          <w:highlight w:val="yellow"/>
-          <w:lang w:val="es-ES_tradnl"/>
-        </w:rPr>
-        <w:t xml:space="preserve">regunta </w:t>
-      </w:r>
-      <w:r>
-        <w:rPr>
-          <w:rFonts w:ascii="Arial" w:hAnsi="Arial" w:cs="Arial"/>
-          <w:b/>
-          <w:sz w:val="18"/>
-          <w:szCs w:val="18"/>
-          <w:highlight w:val="yellow"/>
-          <w:lang w:val="es-ES_tradnl"/>
-        </w:rPr>
-        <w:t>500</w:t>
-      </w:r>
-      <w:r>
-        <w:rPr>
-          <w:rFonts w:ascii="Arial" w:hAnsi="Arial" w:cs="Arial"/>
-          <w:sz w:val="18"/>
-          <w:szCs w:val="18"/>
-          <w:highlight w:val="yellow"/>
-          <w:lang w:val="es-ES_tradnl"/>
-        </w:rPr>
-        <w:t xml:space="preserve"> caracteres máximo</w:t>
-      </w:r>
-      <w:r>
-        <w:rPr>
-          <w:rFonts w:ascii="Arial" w:hAnsi="Arial" w:cs="Arial"/>
-          <w:sz w:val="18"/>
-          <w:szCs w:val="18"/>
-          <w:highlight w:val="yellow"/>
-          <w:lang w:val="es-ES_tradnl"/>
-        </w:rPr>
-        <w:t>)</w:t>
-      </w:r>
-    </w:p>
-    <w:p>
-      <w:pPr>
-        <w:rPr>
-          <w:rFonts w:ascii="Arial" w:hAnsi="Arial" w:cs="Arial"/>
-          <w:sz w:val="18"/>
-          <w:szCs w:val="18"/>
-          <w:lang w:val="es-ES_tradnl"/>
-        </w:rPr>
-      </w:pPr>
-    </w:p>
-    <w:p>
-      <w:pPr>
-        <w:rPr>
-          <w:rFonts w:ascii="Arial" w:hAnsi="Arial" w:cs="Arial"/>
-          <w:sz w:val="18"/>
-          <w:szCs w:val="18"/>
-          <w:lang w:val="es-ES_tradnl"/>
-        </w:rPr>
-      </w:pPr>
-      <w:r>
-        <w:rPr>
-          <w:rFonts w:ascii="Arial" w:hAnsi="Arial"/>
-          <w:b/>
-          <w:color w:val="FF0000"/>
-          <w:sz w:val="18"/>
-          <w:szCs w:val="18"/>
-          <w:lang w:val="es-ES_tradnl"/>
-        </w:rPr>
-        <w:t>*</w:t>
-      </w:r>
-      <w:r>
-        <w:rPr>
-          <w:rFonts w:ascii="Arial" w:hAnsi="Arial"/>
-          <w:color w:val="FF0000"/>
-          <w:sz w:val="18"/>
-          <w:szCs w:val="18"/>
-          <w:lang w:val="es-ES_tradnl"/>
-        </w:rPr>
-        <w:t xml:space="preserve"> </w:t>
-      </w:r>
-      <w:r>
-        <w:rPr>
-          <w:rFonts w:ascii="Arial" w:hAnsi="Arial" w:cs="Arial"/>
-          <w:sz w:val="18"/>
-          <w:szCs w:val="18"/>
-          <w:highlight w:val="yellow"/>
-          <w:lang w:val="es-ES_tradnl"/>
-        </w:rPr>
-        <w:t>Nivel</w:t>
-      </w:r>
-      <w:r>
-        <w:rPr>
-          <w:rFonts w:ascii="Arial" w:hAnsi="Arial" w:cs="Arial"/>
-          <w:sz w:val="18"/>
-          <w:szCs w:val="18"/>
-          <w:highlight w:val="yellow"/>
-          <w:lang w:val="es-ES_tradnl"/>
-        </w:rPr>
-        <w:t xml:space="preserve"> 1-Fácil, 2-Medio, ó 3-Dificil:</w:t>
-      </w:r>
-      <w:r>
-        <w:rPr>
-          <w:rFonts w:ascii="Arial" w:hAnsi="Arial" w:cs="Arial"/>
-          <w:sz w:val="18"/>
-          <w:szCs w:val="18"/>
-          <w:lang w:val="es-ES_tradnl"/>
-        </w:rPr>
-        <w:t xml:space="preserve"> </w:t>
-      </w:r>
-    </w:p>
-    <w:p>
-      <w:pPr>
-        <w:rPr>
-          <w:rFonts w:ascii="Arial" w:hAnsi="Arial" w:cs="Arial"/>
-          <w:sz w:val="18"/>
-          <w:szCs w:val="18"/>
-          <w:lang w:val="es-ES_tradnl"/>
-        </w:rPr>
-      </w:pPr>
-    </w:p>
-    <w:p>
-      <w:pPr>
-        <w:rPr>
-          <w:rFonts w:ascii="Arial" w:hAnsi="Arial" w:cs="Arial"/>
-          <w:sz w:val="18"/>
-          <w:szCs w:val="18"/>
-          <w:lang w:val="es-ES_tradnl"/>
-        </w:rPr>
-      </w:pPr>
-      <w:r>
-        <w:rPr>
-          <w:rFonts w:ascii="Arial" w:hAnsi="Arial" w:cs="Arial"/>
-          <w:sz w:val="18"/>
-          <w:szCs w:val="18"/>
-          <w:highlight w:val="yellow"/>
-          <w:lang w:val="es-ES_tradnl"/>
-        </w:rPr>
-        <w:t xml:space="preserve">Explicación </w:t>
-      </w:r>
-      <w:r>
-        <w:rPr>
-          <w:rFonts w:ascii="Arial" w:hAnsi="Arial" w:cs="Arial"/>
-          <w:sz w:val="18"/>
-          <w:szCs w:val="18"/>
-          <w:highlight w:val="yellow"/>
-          <w:lang w:val="es-ES_tradnl"/>
-        </w:rPr>
-        <w:t>(</w:t>
-      </w:r>
-      <w:r>
-        <w:rPr>
-          <w:rFonts w:ascii="Arial" w:hAnsi="Arial" w:cs="Arial"/>
-          <w:b/>
-          <w:sz w:val="18"/>
-          <w:szCs w:val="18"/>
-          <w:highlight w:val="yellow"/>
-          <w:lang w:val="es-ES_tradnl"/>
-        </w:rPr>
-        <w:t>500</w:t>
-      </w:r>
-      <w:r>
-        <w:rPr>
-          <w:rFonts w:ascii="Arial" w:hAnsi="Arial" w:cs="Arial"/>
-          <w:sz w:val="18"/>
-          <w:szCs w:val="18"/>
-          <w:highlight w:val="yellow"/>
-          <w:lang w:val="es-ES_tradnl"/>
-        </w:rPr>
-        <w:t xml:space="preserve"> caracteres máximo</w:t>
-      </w:r>
-      <w:r>
-        <w:rPr>
-          <w:rFonts w:ascii="Arial" w:hAnsi="Arial" w:cs="Arial"/>
-          <w:sz w:val="18"/>
-          <w:szCs w:val="18"/>
-          <w:highlight w:val="yellow"/>
-          <w:lang w:val="es-ES_tradnl"/>
-        </w:rPr>
-        <w:t>)</w:t>
-      </w:r>
-    </w:p>
-    <w:p>
-      <w:pPr>
-        <w:rPr>
-          <w:rFonts w:ascii="Arial" w:hAnsi="Arial" w:cs="Arial"/>
-          <w:sz w:val="18"/>
-          <w:szCs w:val="18"/>
-          <w:lang w:val="es-ES_tradnl"/>
-        </w:rPr>
-      </w:pPr>
-    </w:p>
-    <w:p>
-      <w:pPr>
-        <w:rPr>
-          <w:rFonts w:ascii="Arial" w:hAnsi="Arial" w:cs="Arial"/>
-          <w:sz w:val="18"/>
-          <w:szCs w:val="18"/>
-          <w:lang w:val="es-ES_tradnl"/>
-        </w:rPr>
-      </w:pPr>
-      <w:r>
-        <w:rPr>
-          <w:rFonts w:ascii="Arial" w:hAnsi="Arial" w:cs="Arial"/>
-          <w:sz w:val="18"/>
-          <w:szCs w:val="18"/>
-          <w:highlight w:val="yellow"/>
-          <w:lang w:val="es-ES_tradnl"/>
-        </w:rPr>
-        <w:t>IMAGEN:</w:t>
-      </w:r>
-    </w:p>
-    <w:p>
-      <w:pPr>
-        <w:ind w:left="426"/>
-        <w:rPr>
-          <w:rFonts w:ascii="Arial" w:hAnsi="Arial" w:cs="Arial"/>
-          <w:sz w:val="18"/>
-          <w:szCs w:val="18"/>
-          <w:lang w:val="es-ES_tradnl"/>
-        </w:rPr>
-      </w:pPr>
-      <w:r>
-        <w:rPr>
-          <w:rFonts w:ascii="Arial" w:hAnsi="Arial"/>
-          <w:b/>
-          <w:color w:val="FF0000"/>
-          <w:sz w:val="18"/>
-          <w:szCs w:val="18"/>
-          <w:lang w:val="es-ES_tradnl"/>
-        </w:rPr>
-        <w:t>*</w:t>
-      </w:r>
-      <w:r>
-        <w:rPr>
-          <w:rFonts w:ascii="Arial" w:hAnsi="Arial"/>
-          <w:sz w:val="18"/>
-          <w:szCs w:val="18"/>
-          <w:lang w:val="es-ES_tradnl"/>
-        </w:rPr>
-        <w:t xml:space="preserve"> </w:t>
-      </w:r>
-      <w:r>
-        <w:rPr>
-          <w:rFonts w:ascii="Arial" w:hAnsi="Arial" w:cs="Arial"/>
-          <w:sz w:val="18"/>
-          <w:szCs w:val="18"/>
-          <w:highlight w:val="yellow"/>
-          <w:lang w:val="es-ES_tradnl"/>
-        </w:rPr>
-        <w:t xml:space="preserve">Nombre de archivo </w:t>
-      </w:r>
-      <w:proofErr w:type="spellStart"/>
-      <w:r>
-        <w:rPr>
-          <w:rFonts w:ascii="Arial" w:hAnsi="Arial" w:cs="Arial"/>
-          <w:sz w:val="18"/>
-          <w:szCs w:val="18"/>
-          <w:highlight w:val="yellow"/>
-          <w:lang w:val="es-ES_tradnl"/>
-        </w:rPr>
-        <w:t>Shutterstock</w:t>
-      </w:r>
-      <w:proofErr w:type="spellEnd"/>
-      <w:r>
-        <w:rPr>
-          <w:rFonts w:ascii="Arial" w:hAnsi="Arial" w:cs="Arial"/>
-          <w:sz w:val="18"/>
-          <w:szCs w:val="18"/>
-          <w:highlight w:val="yellow"/>
-          <w:lang w:val="es-ES_tradnl"/>
-        </w:rPr>
-        <w:t xml:space="preserve"> o descripción de ilustración a crear</w:t>
-      </w:r>
-    </w:p>
-    <w:p>
-      <w:pPr>
-        <w:ind w:left="567"/>
-        <w:rPr>
-          <w:rFonts w:ascii="Arial" w:hAnsi="Arial" w:cs="Arial"/>
-          <w:sz w:val="18"/>
-          <w:szCs w:val="18"/>
-          <w:lang w:val="es-ES_tradnl"/>
-        </w:rPr>
-      </w:pPr>
-    </w:p>
-    <w:p>
-      <w:pPr>
-        <w:ind w:left="426"/>
-        <w:rPr>
-          <w:rFonts w:ascii="Arial" w:hAnsi="Arial" w:cs="Arial"/>
-          <w:sz w:val="18"/>
-          <w:szCs w:val="18"/>
-          <w:highlight w:val="yellow"/>
-          <w:lang w:val="es-ES_tradnl"/>
-        </w:rPr>
-      </w:pPr>
-      <w:r>
-        <w:rPr>
-          <w:rFonts w:ascii="Arial" w:hAnsi="Arial"/>
-          <w:b/>
-          <w:color w:val="FF0000"/>
-          <w:sz w:val="18"/>
-          <w:szCs w:val="18"/>
-          <w:lang w:val="es-ES_tradnl"/>
-        </w:rPr>
-        <w:t xml:space="preserve">* </w:t>
-      </w:r>
-      <w:r>
-        <w:rPr>
-          <w:rFonts w:ascii="Arial" w:hAnsi="Arial" w:cs="Arial"/>
-          <w:sz w:val="18"/>
-          <w:szCs w:val="18"/>
-          <w:highlight w:val="yellow"/>
-          <w:lang w:val="es-ES_tradnl"/>
-        </w:rPr>
-        <w:t>Imagen normal (</w:t>
-      </w:r>
-      <w:r>
-        <w:rPr>
-          <w:rFonts w:ascii="Arial" w:hAnsi="Arial" w:cs="Arial"/>
-          <w:sz w:val="18"/>
-          <w:szCs w:val="18"/>
-          <w:highlight w:val="yellow"/>
-          <w:lang w:val="es-ES_tradnl"/>
-        </w:rPr>
-        <w:t>codificado ejemplo, CI_S3_G1_REC10_F1</w:t>
-      </w:r>
-      <w:r>
-        <w:rPr>
-          <w:rFonts w:ascii="Arial" w:hAnsi="Arial" w:cs="Arial"/>
-          <w:sz w:val="18"/>
-          <w:szCs w:val="18"/>
-          <w:highlight w:val="yellow"/>
-          <w:lang w:val="es-ES_tradnl"/>
-        </w:rPr>
-        <w:t>n</w:t>
-      </w:r>
-      <w:r>
-        <w:rPr>
-          <w:rFonts w:ascii="Arial" w:hAnsi="Arial" w:cs="Arial"/>
-          <w:sz w:val="18"/>
-          <w:szCs w:val="18"/>
-          <w:highlight w:val="yellow"/>
-          <w:lang w:val="es-ES_tradnl"/>
-        </w:rPr>
-        <w:t>)</w:t>
-      </w:r>
-    </w:p>
-    <w:p>
-      <w:pPr>
-        <w:ind w:left="567"/>
-        <w:rPr>
-          <w:rFonts w:ascii="Arial" w:hAnsi="Arial" w:cs="Arial"/>
-          <w:sz w:val="18"/>
-          <w:szCs w:val="18"/>
-          <w:lang w:val="es-ES_tradnl"/>
-        </w:rPr>
-      </w:pPr>
-    </w:p>
-    <w:p>
-      <w:pPr>
-        <w:ind w:left="426"/>
-        <w:rPr>
-          <w:rFonts w:ascii="Arial" w:hAnsi="Arial" w:cs="Arial"/>
-          <w:sz w:val="18"/>
-          <w:szCs w:val="18"/>
-          <w:lang w:val="es-ES_tradnl"/>
-        </w:rPr>
-      </w:pPr>
-      <w:r>
-        <w:rPr>
-          <w:rFonts w:ascii="Arial" w:hAnsi="Arial"/>
-          <w:b/>
-          <w:color w:val="FF0000"/>
-          <w:sz w:val="18"/>
-          <w:szCs w:val="18"/>
-          <w:lang w:val="es-ES_tradnl"/>
-        </w:rPr>
-        <w:t xml:space="preserve">* </w:t>
-      </w:r>
-      <w:r>
-        <w:rPr>
-          <w:rFonts w:ascii="Arial" w:hAnsi="Arial" w:cs="Arial"/>
-          <w:sz w:val="18"/>
-          <w:szCs w:val="18"/>
-          <w:highlight w:val="yellow"/>
-          <w:lang w:val="es-ES_tradnl"/>
-        </w:rPr>
-        <w:t xml:space="preserve">Imagen amplificada </w:t>
-      </w:r>
-      <w:r>
-        <w:rPr>
-          <w:rFonts w:ascii="Arial" w:hAnsi="Arial" w:cs="Arial"/>
-          <w:b/>
-          <w:sz w:val="18"/>
-          <w:szCs w:val="18"/>
-          <w:highlight w:val="yellow"/>
-          <w:lang w:val="es-ES_tradnl"/>
-        </w:rPr>
-        <w:t>opcional</w:t>
-      </w:r>
-      <w:r>
-        <w:rPr>
-          <w:rFonts w:ascii="Arial" w:hAnsi="Arial" w:cs="Arial"/>
-          <w:sz w:val="18"/>
-          <w:szCs w:val="18"/>
-          <w:highlight w:val="yellow"/>
-          <w:lang w:val="es-ES_tradnl"/>
-        </w:rPr>
-        <w:t xml:space="preserve"> (</w:t>
-      </w:r>
-      <w:r>
-        <w:rPr>
-          <w:rFonts w:ascii="Arial" w:hAnsi="Arial" w:cs="Arial"/>
-          <w:sz w:val="18"/>
-          <w:szCs w:val="18"/>
-          <w:highlight w:val="yellow"/>
-          <w:lang w:val="es-ES_tradnl"/>
-        </w:rPr>
-        <w:t>codificado ejemplo, CI_S3_G1_REC10_F1</w:t>
-      </w:r>
-      <w:r>
-        <w:rPr>
-          <w:rFonts w:ascii="Arial" w:hAnsi="Arial" w:cs="Arial"/>
-          <w:sz w:val="18"/>
-          <w:szCs w:val="18"/>
-          <w:highlight w:val="yellow"/>
-          <w:lang w:val="es-ES_tradnl"/>
-        </w:rPr>
-        <w:t>a</w:t>
-      </w:r>
-      <w:r>
-        <w:rPr>
-          <w:rFonts w:ascii="Arial" w:hAnsi="Arial" w:cs="Arial"/>
-          <w:sz w:val="18"/>
-          <w:szCs w:val="18"/>
-          <w:highlight w:val="yellow"/>
-          <w:lang w:val="es-ES_tradnl"/>
-        </w:rPr>
-        <w:t>)</w:t>
-      </w:r>
-    </w:p>
-    <w:p>
-      <w:pPr>
-        <w:ind w:left="567"/>
-        <w:rPr>
-          <w:rFonts w:ascii="Arial" w:hAnsi="Arial" w:cs="Arial"/>
-          <w:sz w:val="18"/>
-          <w:szCs w:val="18"/>
-          <w:lang w:val="es-ES_tradnl"/>
-        </w:rPr>
-      </w:pPr>
-    </w:p>
-    <w:p>
-      <w:pPr>
-        <w:rPr>
-          <w:rFonts w:ascii="Arial" w:hAnsi="Arial" w:cs="Arial"/>
-          <w:sz w:val="18"/>
-          <w:szCs w:val="18"/>
-          <w:lang w:val="es-ES_tradnl"/>
-        </w:rPr>
-      </w:pPr>
-      <w:r>
-        <w:rPr>
-          <w:rFonts w:ascii="Arial" w:hAnsi="Arial" w:cs="Arial"/>
-          <w:sz w:val="18"/>
-          <w:szCs w:val="18"/>
-          <w:highlight w:val="yellow"/>
-          <w:lang w:val="es-ES_tradnl"/>
-        </w:rPr>
-        <w:t xml:space="preserve">Texto (lectura </w:t>
-      </w:r>
-      <w:r>
-        <w:rPr>
-          <w:rFonts w:ascii="Arial" w:hAnsi="Arial" w:cs="Arial"/>
-          <w:b/>
-          <w:sz w:val="18"/>
-          <w:szCs w:val="18"/>
-          <w:highlight w:val="yellow"/>
-          <w:lang w:val="es-ES_tradnl"/>
-        </w:rPr>
-        <w:t>500</w:t>
-      </w:r>
-      <w:r>
-        <w:rPr>
-          <w:rFonts w:ascii="Arial" w:hAnsi="Arial" w:cs="Arial"/>
-          <w:sz w:val="18"/>
-          <w:szCs w:val="18"/>
-          <w:highlight w:val="yellow"/>
-          <w:lang w:val="es-ES_tradnl"/>
-        </w:rPr>
-        <w:t xml:space="preserve"> caracteres máximo</w:t>
-      </w:r>
-      <w:r>
-        <w:rPr>
-          <w:rFonts w:ascii="Arial" w:hAnsi="Arial" w:cs="Arial"/>
-          <w:sz w:val="18"/>
-          <w:szCs w:val="18"/>
-          <w:highlight w:val="yellow"/>
-          <w:lang w:val="es-ES_tradnl"/>
-        </w:rPr>
-        <w:t>)</w:t>
-      </w:r>
-      <w:r>
-        <w:rPr>
-          <w:rFonts w:ascii="Arial" w:hAnsi="Arial" w:cs="Arial"/>
-          <w:sz w:val="18"/>
-          <w:szCs w:val="18"/>
-          <w:highlight w:val="yellow"/>
-          <w:lang w:val="es-ES_tradnl"/>
-        </w:rPr>
-        <w:t xml:space="preserve"> </w:t>
-      </w:r>
-    </w:p>
-    <w:p>
-      <w:pPr>
-        <w:rPr>
-          <w:rFonts w:ascii="Arial" w:hAnsi="Arial" w:cs="Arial"/>
-          <w:sz w:val="18"/>
-          <w:szCs w:val="18"/>
-          <w:lang w:val="es-ES_tradnl"/>
-        </w:rPr>
-      </w:pPr>
-    </w:p>
-    <w:p>
-      <w:pPr>
-        <w:rPr>
-          <w:rFonts w:ascii="Arial" w:hAnsi="Arial" w:cs="Arial"/>
-          <w:sz w:val="18"/>
-          <w:szCs w:val="18"/>
-          <w:lang w:val="es-ES_tradnl"/>
-        </w:rPr>
-      </w:pPr>
-    </w:p>
-    <w:p>
-      <w:pPr>
-        <w:rPr>
-          <w:rFonts w:ascii="Arial" w:hAnsi="Arial" w:cs="Arial"/>
-          <w:sz w:val="18"/>
-          <w:szCs w:val="18"/>
-          <w:lang w:val="es-ES_tradnl"/>
-        </w:rPr>
-      </w:pPr>
-      <w:r>
-        <w:rPr>
-          <w:rFonts w:ascii="Arial" w:hAnsi="Arial" w:cs="Arial"/>
-          <w:sz w:val="18"/>
-          <w:szCs w:val="18"/>
-          <w:highlight w:val="green"/>
-          <w:lang w:val="es-ES_tradnl"/>
-        </w:rPr>
-        <w:t>PREGUNTA 5</w:t>
-      </w:r>
-    </w:p>
-    <w:p>
-      <w:pPr>
-        <w:rPr>
-          <w:rFonts w:ascii="Arial" w:hAnsi="Arial" w:cs="Arial"/>
-          <w:sz w:val="18"/>
-          <w:szCs w:val="18"/>
-          <w:lang w:val="es-ES_tradnl"/>
-        </w:rPr>
-      </w:pPr>
-      <w:r>
-        <w:rPr>
-          <w:rFonts w:ascii="Arial" w:hAnsi="Arial"/>
-          <w:b/>
-          <w:color w:val="FF0000"/>
-          <w:sz w:val="18"/>
-          <w:szCs w:val="18"/>
-          <w:lang w:val="es-ES_tradnl"/>
-        </w:rPr>
-        <w:t>*</w:t>
-      </w:r>
-      <w:r>
-        <w:rPr>
-          <w:rFonts w:ascii="Arial" w:hAnsi="Arial"/>
-          <w:color w:val="FF0000"/>
-          <w:sz w:val="18"/>
-          <w:szCs w:val="18"/>
-          <w:lang w:val="es-ES_tradnl"/>
-        </w:rPr>
-        <w:t xml:space="preserve"> </w:t>
-      </w:r>
-      <w:r>
-        <w:rPr>
-          <w:rFonts w:ascii="Arial" w:hAnsi="Arial" w:cs="Arial"/>
-          <w:sz w:val="18"/>
-          <w:szCs w:val="18"/>
-          <w:highlight w:val="yellow"/>
-          <w:lang w:val="es-ES_tradnl"/>
-        </w:rPr>
-        <w:t>Enunciado (p</w:t>
-      </w:r>
-      <w:r>
-        <w:rPr>
-          <w:rFonts w:ascii="Arial" w:hAnsi="Arial" w:cs="Arial"/>
-          <w:sz w:val="18"/>
-          <w:szCs w:val="18"/>
-          <w:highlight w:val="yellow"/>
-          <w:lang w:val="es-ES_tradnl"/>
-        </w:rPr>
-        <w:t xml:space="preserve">regunta </w:t>
-      </w:r>
-      <w:r>
-        <w:rPr>
-          <w:rFonts w:ascii="Arial" w:hAnsi="Arial" w:cs="Arial"/>
-          <w:b/>
-          <w:sz w:val="18"/>
-          <w:szCs w:val="18"/>
-          <w:highlight w:val="yellow"/>
-          <w:lang w:val="es-ES_tradnl"/>
-        </w:rPr>
-        <w:t>500</w:t>
-      </w:r>
-      <w:r>
-        <w:rPr>
-          <w:rFonts w:ascii="Arial" w:hAnsi="Arial" w:cs="Arial"/>
-          <w:sz w:val="18"/>
-          <w:szCs w:val="18"/>
-          <w:highlight w:val="yellow"/>
-          <w:lang w:val="es-ES_tradnl"/>
-        </w:rPr>
-        <w:t xml:space="preserve"> caracteres máximo</w:t>
-      </w:r>
-      <w:r>
-        <w:rPr>
-          <w:rFonts w:ascii="Arial" w:hAnsi="Arial" w:cs="Arial"/>
-          <w:sz w:val="18"/>
-          <w:szCs w:val="18"/>
-          <w:highlight w:val="yellow"/>
-          <w:lang w:val="es-ES_tradnl"/>
-        </w:rPr>
-        <w:t>)</w:t>
-      </w:r>
-    </w:p>
-    <w:p>
-      <w:pPr>
-        <w:rPr>
-          <w:rFonts w:ascii="Arial" w:hAnsi="Arial" w:cs="Arial"/>
-          <w:sz w:val="18"/>
-          <w:szCs w:val="18"/>
-          <w:lang w:val="es-ES_tradnl"/>
-        </w:rPr>
-      </w:pPr>
-    </w:p>
-    <w:p>
-      <w:pPr>
-        <w:rPr>
-          <w:rFonts w:ascii="Arial" w:hAnsi="Arial" w:cs="Arial"/>
-          <w:sz w:val="18"/>
-          <w:szCs w:val="18"/>
-          <w:lang w:val="es-ES_tradnl"/>
-        </w:rPr>
-      </w:pPr>
-      <w:r>
-        <w:rPr>
-          <w:rFonts w:ascii="Arial" w:hAnsi="Arial"/>
-          <w:b/>
-          <w:color w:val="FF0000"/>
-          <w:sz w:val="18"/>
-          <w:szCs w:val="18"/>
-          <w:lang w:val="es-ES_tradnl"/>
-        </w:rPr>
-        <w:t>*</w:t>
-      </w:r>
-      <w:r>
-        <w:rPr>
-          <w:rFonts w:ascii="Arial" w:hAnsi="Arial"/>
-          <w:color w:val="FF0000"/>
-          <w:sz w:val="18"/>
-          <w:szCs w:val="18"/>
-          <w:lang w:val="es-ES_tradnl"/>
-        </w:rPr>
-        <w:t xml:space="preserve"> </w:t>
-      </w:r>
-      <w:r>
-        <w:rPr>
-          <w:rFonts w:ascii="Arial" w:hAnsi="Arial" w:cs="Arial"/>
-          <w:sz w:val="18"/>
-          <w:szCs w:val="18"/>
-          <w:highlight w:val="yellow"/>
-          <w:lang w:val="es-ES_tradnl"/>
-        </w:rPr>
-        <w:t>Nivel</w:t>
-      </w:r>
-      <w:r>
-        <w:rPr>
-          <w:rFonts w:ascii="Arial" w:hAnsi="Arial" w:cs="Arial"/>
-          <w:sz w:val="18"/>
-          <w:szCs w:val="18"/>
-          <w:highlight w:val="yellow"/>
-          <w:lang w:val="es-ES_tradnl"/>
-        </w:rPr>
-        <w:t xml:space="preserve"> 1-Fácil, 2-Medio, ó 3-Dificil:</w:t>
-      </w:r>
-      <w:r>
-        <w:rPr>
-          <w:rFonts w:ascii="Arial" w:hAnsi="Arial" w:cs="Arial"/>
-          <w:sz w:val="18"/>
-          <w:szCs w:val="18"/>
-          <w:lang w:val="es-ES_tradnl"/>
-        </w:rPr>
-        <w:t xml:space="preserve"> </w:t>
-      </w:r>
-    </w:p>
-    <w:p>
-      <w:pPr>
-        <w:rPr>
-          <w:rFonts w:ascii="Arial" w:hAnsi="Arial" w:cs="Arial"/>
-          <w:sz w:val="18"/>
-          <w:szCs w:val="18"/>
-          <w:lang w:val="es-ES_tradnl"/>
-        </w:rPr>
-      </w:pPr>
-    </w:p>
-    <w:p>
-      <w:pPr>
-        <w:rPr>
-          <w:rFonts w:ascii="Arial" w:hAnsi="Arial" w:cs="Arial"/>
-          <w:sz w:val="18"/>
-          <w:szCs w:val="18"/>
-          <w:lang w:val="es-ES_tradnl"/>
-        </w:rPr>
-      </w:pPr>
-      <w:r>
-        <w:rPr>
-          <w:rFonts w:ascii="Arial" w:hAnsi="Arial" w:cs="Arial"/>
-          <w:sz w:val="18"/>
-          <w:szCs w:val="18"/>
-          <w:highlight w:val="yellow"/>
-          <w:lang w:val="es-ES_tradnl"/>
-        </w:rPr>
-        <w:t xml:space="preserve">Explicación </w:t>
-      </w:r>
-      <w:r>
-        <w:rPr>
-          <w:rFonts w:ascii="Arial" w:hAnsi="Arial" w:cs="Arial"/>
-          <w:sz w:val="18"/>
-          <w:szCs w:val="18"/>
-          <w:highlight w:val="yellow"/>
-          <w:lang w:val="es-ES_tradnl"/>
-        </w:rPr>
-        <w:t>(</w:t>
-      </w:r>
-      <w:r>
-        <w:rPr>
-          <w:rFonts w:ascii="Arial" w:hAnsi="Arial" w:cs="Arial"/>
-          <w:b/>
-          <w:sz w:val="18"/>
-          <w:szCs w:val="18"/>
-          <w:highlight w:val="yellow"/>
-          <w:lang w:val="es-ES_tradnl"/>
-        </w:rPr>
-        <w:t>500</w:t>
-      </w:r>
-      <w:r>
-        <w:rPr>
-          <w:rFonts w:ascii="Arial" w:hAnsi="Arial" w:cs="Arial"/>
-          <w:sz w:val="18"/>
-          <w:szCs w:val="18"/>
-          <w:highlight w:val="yellow"/>
-          <w:lang w:val="es-ES_tradnl"/>
-        </w:rPr>
-        <w:t xml:space="preserve"> caracteres máximo</w:t>
-      </w:r>
-      <w:r>
-        <w:rPr>
-          <w:rFonts w:ascii="Arial" w:hAnsi="Arial" w:cs="Arial"/>
-          <w:sz w:val="18"/>
-          <w:szCs w:val="18"/>
-          <w:highlight w:val="yellow"/>
-          <w:lang w:val="es-ES_tradnl"/>
-        </w:rPr>
-        <w:t>)</w:t>
-      </w:r>
-    </w:p>
-    <w:p>
-      <w:pPr>
-        <w:rPr>
-          <w:rFonts w:ascii="Arial" w:hAnsi="Arial" w:cs="Arial"/>
-          <w:sz w:val="18"/>
-          <w:szCs w:val="18"/>
-          <w:lang w:val="es-ES_tradnl"/>
-        </w:rPr>
-      </w:pPr>
-    </w:p>
-    <w:p>
-      <w:pPr>
-        <w:rPr>
-          <w:rFonts w:ascii="Arial" w:hAnsi="Arial" w:cs="Arial"/>
-          <w:sz w:val="18"/>
-          <w:szCs w:val="18"/>
-          <w:lang w:val="es-ES_tradnl"/>
-        </w:rPr>
-      </w:pPr>
-      <w:r>
-        <w:rPr>
-          <w:rFonts w:ascii="Arial" w:hAnsi="Arial" w:cs="Arial"/>
-          <w:sz w:val="18"/>
-          <w:szCs w:val="18"/>
-          <w:highlight w:val="yellow"/>
-          <w:lang w:val="es-ES_tradnl"/>
-        </w:rPr>
-        <w:t>IMAGEN:</w:t>
-      </w:r>
-    </w:p>
-    <w:p>
-      <w:pPr>
-        <w:ind w:left="426"/>
-        <w:rPr>
-          <w:rFonts w:ascii="Arial" w:hAnsi="Arial" w:cs="Arial"/>
-          <w:sz w:val="18"/>
-          <w:szCs w:val="18"/>
-          <w:lang w:val="es-ES_tradnl"/>
-        </w:rPr>
-      </w:pPr>
-      <w:r>
-        <w:rPr>
-          <w:rFonts w:ascii="Arial" w:hAnsi="Arial"/>
-          <w:b/>
-          <w:color w:val="FF0000"/>
-          <w:sz w:val="18"/>
-          <w:szCs w:val="18"/>
-          <w:lang w:val="es-ES_tradnl"/>
-        </w:rPr>
-        <w:t>*</w:t>
-      </w:r>
-      <w:r>
-        <w:rPr>
-          <w:rFonts w:ascii="Arial" w:hAnsi="Arial"/>
-          <w:sz w:val="18"/>
-          <w:szCs w:val="18"/>
-          <w:lang w:val="es-ES_tradnl"/>
-        </w:rPr>
-        <w:t xml:space="preserve"> </w:t>
-      </w:r>
-      <w:r>
-        <w:rPr>
-          <w:rFonts w:ascii="Arial" w:hAnsi="Arial" w:cs="Arial"/>
-          <w:sz w:val="18"/>
-          <w:szCs w:val="18"/>
-          <w:highlight w:val="yellow"/>
-          <w:lang w:val="es-ES_tradnl"/>
-        </w:rPr>
-        <w:t xml:space="preserve">Nombre de archivo </w:t>
-      </w:r>
-      <w:proofErr w:type="spellStart"/>
-      <w:r>
-        <w:rPr>
-          <w:rFonts w:ascii="Arial" w:hAnsi="Arial" w:cs="Arial"/>
-          <w:sz w:val="18"/>
-          <w:szCs w:val="18"/>
-          <w:highlight w:val="yellow"/>
-          <w:lang w:val="es-ES_tradnl"/>
-        </w:rPr>
-        <w:t>Shutterstock</w:t>
-      </w:r>
-      <w:proofErr w:type="spellEnd"/>
-      <w:r>
-        <w:rPr>
-          <w:rFonts w:ascii="Arial" w:hAnsi="Arial" w:cs="Arial"/>
-          <w:sz w:val="18"/>
-          <w:szCs w:val="18"/>
-          <w:highlight w:val="yellow"/>
-          <w:lang w:val="es-ES_tradnl"/>
-        </w:rPr>
-        <w:t xml:space="preserve"> o descripción de ilustración a crear</w:t>
-      </w:r>
-    </w:p>
-    <w:p>
-      <w:pPr>
-        <w:ind w:left="567"/>
-        <w:rPr>
-          <w:rFonts w:ascii="Arial" w:hAnsi="Arial" w:cs="Arial"/>
-          <w:sz w:val="18"/>
-          <w:szCs w:val="18"/>
-          <w:lang w:val="es-ES_tradnl"/>
-        </w:rPr>
-      </w:pPr>
-    </w:p>
-    <w:p>
-      <w:pPr>
-        <w:ind w:left="426"/>
-        <w:rPr>
-          <w:rFonts w:ascii="Arial" w:hAnsi="Arial" w:cs="Arial"/>
-          <w:sz w:val="18"/>
-          <w:szCs w:val="18"/>
-          <w:highlight w:val="yellow"/>
-          <w:lang w:val="es-ES_tradnl"/>
-        </w:rPr>
-      </w:pPr>
-      <w:r>
-        <w:rPr>
-          <w:rFonts w:ascii="Arial" w:hAnsi="Arial"/>
-          <w:b/>
-          <w:color w:val="FF0000"/>
-          <w:sz w:val="18"/>
-          <w:szCs w:val="18"/>
-          <w:lang w:val="es-ES_tradnl"/>
-        </w:rPr>
-        <w:t xml:space="preserve">* </w:t>
-      </w:r>
-      <w:r>
-        <w:rPr>
-          <w:rFonts w:ascii="Arial" w:hAnsi="Arial" w:cs="Arial"/>
-          <w:sz w:val="18"/>
-          <w:szCs w:val="18"/>
-          <w:highlight w:val="yellow"/>
-          <w:lang w:val="es-ES_tradnl"/>
-        </w:rPr>
-        <w:t>Imagen normal (</w:t>
-      </w:r>
-      <w:r>
-        <w:rPr>
-          <w:rFonts w:ascii="Arial" w:hAnsi="Arial" w:cs="Arial"/>
-          <w:sz w:val="18"/>
-          <w:szCs w:val="18"/>
-          <w:highlight w:val="yellow"/>
-          <w:lang w:val="es-ES_tradnl"/>
-        </w:rPr>
-        <w:t>codificado ejemplo, CI_S3_G1_REC10_F1</w:t>
-      </w:r>
-      <w:r>
-        <w:rPr>
-          <w:rFonts w:ascii="Arial" w:hAnsi="Arial" w:cs="Arial"/>
-          <w:sz w:val="18"/>
-          <w:szCs w:val="18"/>
-          <w:highlight w:val="yellow"/>
-          <w:lang w:val="es-ES_tradnl"/>
-        </w:rPr>
-        <w:t>n</w:t>
-      </w:r>
-      <w:r>
-        <w:rPr>
-          <w:rFonts w:ascii="Arial" w:hAnsi="Arial" w:cs="Arial"/>
-          <w:sz w:val="18"/>
-          <w:szCs w:val="18"/>
-          <w:highlight w:val="yellow"/>
-          <w:lang w:val="es-ES_tradnl"/>
-        </w:rPr>
-        <w:t>)</w:t>
-      </w:r>
-    </w:p>
-    <w:p>
-      <w:pPr>
-        <w:ind w:left="567"/>
-        <w:rPr>
-          <w:rFonts w:ascii="Arial" w:hAnsi="Arial" w:cs="Arial"/>
-          <w:sz w:val="18"/>
-          <w:szCs w:val="18"/>
-          <w:lang w:val="es-ES_tradnl"/>
-        </w:rPr>
-      </w:pPr>
-    </w:p>
-    <w:p>
-      <w:pPr>
-        <w:ind w:left="426"/>
-        <w:rPr>
-          <w:rFonts w:ascii="Arial" w:hAnsi="Arial" w:cs="Arial"/>
-          <w:sz w:val="18"/>
-          <w:szCs w:val="18"/>
-          <w:lang w:val="es-ES_tradnl"/>
-        </w:rPr>
-      </w:pPr>
-      <w:r>
-        <w:rPr>
-          <w:rFonts w:ascii="Arial" w:hAnsi="Arial"/>
-          <w:b/>
-          <w:color w:val="FF0000"/>
-          <w:sz w:val="18"/>
-          <w:szCs w:val="18"/>
-          <w:lang w:val="es-ES_tradnl"/>
-        </w:rPr>
-        <w:t xml:space="preserve">* </w:t>
-      </w:r>
-      <w:r>
-        <w:rPr>
-          <w:rFonts w:ascii="Arial" w:hAnsi="Arial" w:cs="Arial"/>
-          <w:sz w:val="18"/>
-          <w:szCs w:val="18"/>
-          <w:highlight w:val="yellow"/>
-          <w:lang w:val="es-ES_tradnl"/>
-        </w:rPr>
-        <w:t xml:space="preserve">Imagen amplificada </w:t>
-      </w:r>
-      <w:r>
-        <w:rPr>
-          <w:rFonts w:ascii="Arial" w:hAnsi="Arial" w:cs="Arial"/>
-          <w:b/>
-          <w:sz w:val="18"/>
-          <w:szCs w:val="18"/>
-          <w:highlight w:val="yellow"/>
-          <w:lang w:val="es-ES_tradnl"/>
-        </w:rPr>
-        <w:t>opcional</w:t>
-      </w:r>
-      <w:r>
-        <w:rPr>
-          <w:rFonts w:ascii="Arial" w:hAnsi="Arial" w:cs="Arial"/>
-          <w:sz w:val="18"/>
-          <w:szCs w:val="18"/>
-          <w:highlight w:val="yellow"/>
-          <w:lang w:val="es-ES_tradnl"/>
-        </w:rPr>
-        <w:t xml:space="preserve"> (</w:t>
-      </w:r>
-      <w:r>
-        <w:rPr>
-          <w:rFonts w:ascii="Arial" w:hAnsi="Arial" w:cs="Arial"/>
-          <w:sz w:val="18"/>
-          <w:szCs w:val="18"/>
-          <w:highlight w:val="yellow"/>
-          <w:lang w:val="es-ES_tradnl"/>
-        </w:rPr>
-        <w:t>codificado ejemplo, CI_S3_G1_REC10_F1</w:t>
-      </w:r>
-      <w:r>
-        <w:rPr>
-          <w:rFonts w:ascii="Arial" w:hAnsi="Arial" w:cs="Arial"/>
-          <w:sz w:val="18"/>
-          <w:szCs w:val="18"/>
-          <w:highlight w:val="yellow"/>
-          <w:lang w:val="es-ES_tradnl"/>
-        </w:rPr>
-        <w:t>a</w:t>
-      </w:r>
-      <w:r>
-        <w:rPr>
-          <w:rFonts w:ascii="Arial" w:hAnsi="Arial" w:cs="Arial"/>
-          <w:sz w:val="18"/>
-          <w:szCs w:val="18"/>
-          <w:highlight w:val="yellow"/>
-          <w:lang w:val="es-ES_tradnl"/>
-        </w:rPr>
-        <w:t>)</w:t>
-      </w:r>
-    </w:p>
-    <w:p>
-      <w:pPr>
-        <w:ind w:left="567"/>
-        <w:rPr>
-          <w:rFonts w:ascii="Arial" w:hAnsi="Arial" w:cs="Arial"/>
-          <w:sz w:val="18"/>
-          <w:szCs w:val="18"/>
-          <w:lang w:val="es-ES_tradnl"/>
-        </w:rPr>
-      </w:pPr>
-    </w:p>
-    <w:p>
-      <w:pPr>
-        <w:rPr>
-          <w:rFonts w:ascii="Arial" w:hAnsi="Arial" w:cs="Arial"/>
-          <w:sz w:val="18"/>
-          <w:szCs w:val="18"/>
-          <w:lang w:val="es-ES_tradnl"/>
-        </w:rPr>
-      </w:pPr>
-      <w:r>
-        <w:rPr>
-          <w:rFonts w:ascii="Arial" w:hAnsi="Arial" w:cs="Arial"/>
-          <w:sz w:val="18"/>
-          <w:szCs w:val="18"/>
-          <w:highlight w:val="yellow"/>
-          <w:lang w:val="es-ES_tradnl"/>
-        </w:rPr>
-        <w:t xml:space="preserve">Texto (lectura </w:t>
-      </w:r>
-      <w:r>
-        <w:rPr>
-          <w:rFonts w:ascii="Arial" w:hAnsi="Arial" w:cs="Arial"/>
-          <w:b/>
-          <w:sz w:val="18"/>
-          <w:szCs w:val="18"/>
-          <w:highlight w:val="yellow"/>
-          <w:lang w:val="es-ES_tradnl"/>
-        </w:rPr>
-        <w:t>500</w:t>
-      </w:r>
-      <w:r>
-        <w:rPr>
-          <w:rFonts w:ascii="Arial" w:hAnsi="Arial" w:cs="Arial"/>
-          <w:sz w:val="18"/>
-          <w:szCs w:val="18"/>
-          <w:highlight w:val="yellow"/>
-          <w:lang w:val="es-ES_tradnl"/>
-        </w:rPr>
-        <w:t xml:space="preserve"> caracteres máximo</w:t>
-      </w:r>
-      <w:r>
-        <w:rPr>
-          <w:rFonts w:ascii="Arial" w:hAnsi="Arial" w:cs="Arial"/>
-          <w:sz w:val="18"/>
-          <w:szCs w:val="18"/>
-          <w:highlight w:val="yellow"/>
-          <w:lang w:val="es-ES_tradnl"/>
-        </w:rPr>
-        <w:t>)</w:t>
-      </w:r>
-      <w:r>
-        <w:rPr>
-          <w:rFonts w:ascii="Arial" w:hAnsi="Arial" w:cs="Arial"/>
-          <w:sz w:val="18"/>
-          <w:szCs w:val="18"/>
-          <w:highlight w:val="yellow"/>
-          <w:lang w:val="es-ES_tradnl"/>
-        </w:rPr>
-        <w:t xml:space="preserve"> </w:t>
-      </w:r>
-    </w:p>
-    <w:p>
-      <w:pPr>
-        <w:rPr>
-          <w:rFonts w:ascii="Arial" w:hAnsi="Arial" w:cs="Arial"/>
-          <w:sz w:val="18"/>
-          <w:szCs w:val="18"/>
-          <w:lang w:val="es-ES_tradnl"/>
-        </w:rPr>
-      </w:pPr>
-    </w:p>
-    <w:p>
-      <w:pPr>
-        <w:rPr>
-          <w:rFonts w:ascii="Arial" w:hAnsi="Arial" w:cs="Arial"/>
-          <w:sz w:val="18"/>
-          <w:szCs w:val="18"/>
-          <w:lang w:val="es-ES_tradnl"/>
-        </w:rPr>
-      </w:pPr>
-    </w:p>
-    <w:p>
-      <w:pPr>
-        <w:rPr>
-          <w:rFonts w:ascii="Arial" w:hAnsi="Arial" w:cs="Arial"/>
-          <w:sz w:val="18"/>
-          <w:szCs w:val="18"/>
-          <w:lang w:val="es-ES_tradnl"/>
-        </w:rPr>
-      </w:pPr>
-      <w:r>
-        <w:rPr>
-          <w:rFonts w:ascii="Arial" w:hAnsi="Arial" w:cs="Arial"/>
-          <w:sz w:val="18"/>
-          <w:szCs w:val="18"/>
-          <w:highlight w:val="green"/>
-          <w:lang w:val="es-ES_tradnl"/>
-        </w:rPr>
-        <w:t>PREGUNTA 6</w:t>
-      </w:r>
-    </w:p>
-    <w:p>
-      <w:pPr>
-        <w:rPr>
-          <w:rFonts w:ascii="Arial" w:hAnsi="Arial" w:cs="Arial"/>
-          <w:sz w:val="18"/>
-          <w:szCs w:val="18"/>
-          <w:lang w:val="es-ES_tradnl"/>
-        </w:rPr>
-      </w:pPr>
-      <w:r>
-        <w:rPr>
-          <w:rFonts w:ascii="Arial" w:hAnsi="Arial"/>
-          <w:b/>
-          <w:color w:val="FF0000"/>
-          <w:sz w:val="18"/>
-          <w:szCs w:val="18"/>
-          <w:lang w:val="es-ES_tradnl"/>
-        </w:rPr>
-        <w:t>*</w:t>
-      </w:r>
-      <w:r>
-        <w:rPr>
-          <w:rFonts w:ascii="Arial" w:hAnsi="Arial"/>
-          <w:color w:val="FF0000"/>
-          <w:sz w:val="18"/>
-          <w:szCs w:val="18"/>
-          <w:lang w:val="es-ES_tradnl"/>
-        </w:rPr>
-        <w:t xml:space="preserve"> </w:t>
-      </w:r>
-      <w:r>
-        <w:rPr>
-          <w:rFonts w:ascii="Arial" w:hAnsi="Arial" w:cs="Arial"/>
-          <w:sz w:val="18"/>
-          <w:szCs w:val="18"/>
-          <w:highlight w:val="yellow"/>
-          <w:lang w:val="es-ES_tradnl"/>
-        </w:rPr>
-        <w:t>Enunciado (p</w:t>
-      </w:r>
-      <w:r>
-        <w:rPr>
-          <w:rFonts w:ascii="Arial" w:hAnsi="Arial" w:cs="Arial"/>
-          <w:sz w:val="18"/>
-          <w:szCs w:val="18"/>
-          <w:highlight w:val="yellow"/>
-          <w:lang w:val="es-ES_tradnl"/>
-        </w:rPr>
-        <w:t xml:space="preserve">regunta </w:t>
-      </w:r>
-      <w:r>
-        <w:rPr>
-          <w:rFonts w:ascii="Arial" w:hAnsi="Arial" w:cs="Arial"/>
-          <w:b/>
-          <w:sz w:val="18"/>
-          <w:szCs w:val="18"/>
-          <w:highlight w:val="yellow"/>
-          <w:lang w:val="es-ES_tradnl"/>
-        </w:rPr>
-        <w:t>500</w:t>
-      </w:r>
-      <w:r>
-        <w:rPr>
-          <w:rFonts w:ascii="Arial" w:hAnsi="Arial" w:cs="Arial"/>
-          <w:sz w:val="18"/>
-          <w:szCs w:val="18"/>
-          <w:highlight w:val="yellow"/>
-          <w:lang w:val="es-ES_tradnl"/>
-        </w:rPr>
-        <w:t xml:space="preserve"> caracteres máximo</w:t>
-      </w:r>
-      <w:r>
-        <w:rPr>
-          <w:rFonts w:ascii="Arial" w:hAnsi="Arial" w:cs="Arial"/>
-          <w:sz w:val="18"/>
-          <w:szCs w:val="18"/>
-          <w:highlight w:val="yellow"/>
-          <w:lang w:val="es-ES_tradnl"/>
-        </w:rPr>
-        <w:t>)</w:t>
-      </w:r>
-    </w:p>
-    <w:p>
-      <w:pPr>
-        <w:rPr>
-          <w:rFonts w:ascii="Arial" w:hAnsi="Arial" w:cs="Arial"/>
-          <w:sz w:val="18"/>
-          <w:szCs w:val="18"/>
-          <w:lang w:val="es-ES_tradnl"/>
-        </w:rPr>
-      </w:pPr>
-    </w:p>
-    <w:p>
-      <w:pPr>
-        <w:rPr>
-          <w:rFonts w:ascii="Arial" w:hAnsi="Arial" w:cs="Arial"/>
-          <w:sz w:val="18"/>
-          <w:szCs w:val="18"/>
-          <w:lang w:val="es-ES_tradnl"/>
-        </w:rPr>
-      </w:pPr>
-      <w:r>
-        <w:rPr>
-          <w:rFonts w:ascii="Arial" w:hAnsi="Arial"/>
-          <w:b/>
-          <w:color w:val="FF0000"/>
-          <w:sz w:val="18"/>
-          <w:szCs w:val="18"/>
-          <w:lang w:val="es-ES_tradnl"/>
-        </w:rPr>
-        <w:t>*</w:t>
-      </w:r>
-      <w:r>
-        <w:rPr>
-          <w:rFonts w:ascii="Arial" w:hAnsi="Arial"/>
-          <w:color w:val="FF0000"/>
-          <w:sz w:val="18"/>
-          <w:szCs w:val="18"/>
-          <w:lang w:val="es-ES_tradnl"/>
-        </w:rPr>
-        <w:t xml:space="preserve"> </w:t>
-      </w:r>
-      <w:r>
-        <w:rPr>
-          <w:rFonts w:ascii="Arial" w:hAnsi="Arial" w:cs="Arial"/>
-          <w:sz w:val="18"/>
-          <w:szCs w:val="18"/>
-          <w:highlight w:val="yellow"/>
-          <w:lang w:val="es-ES_tradnl"/>
-        </w:rPr>
-        <w:t>Nivel</w:t>
-      </w:r>
-      <w:r>
-        <w:rPr>
-          <w:rFonts w:ascii="Arial" w:hAnsi="Arial" w:cs="Arial"/>
-          <w:sz w:val="18"/>
-          <w:szCs w:val="18"/>
-          <w:highlight w:val="yellow"/>
-          <w:lang w:val="es-ES_tradnl"/>
-        </w:rPr>
-        <w:t xml:space="preserve"> 1-Fácil, 2-Medio, ó 3-Dificil:</w:t>
-      </w:r>
-      <w:r>
-        <w:rPr>
-          <w:rFonts w:ascii="Arial" w:hAnsi="Arial" w:cs="Arial"/>
-          <w:sz w:val="18"/>
-          <w:szCs w:val="18"/>
-          <w:lang w:val="es-ES_tradnl"/>
-        </w:rPr>
-        <w:t xml:space="preserve"> </w:t>
-      </w:r>
-    </w:p>
-    <w:p>
-      <w:pPr>
-        <w:rPr>
-          <w:rFonts w:ascii="Arial" w:hAnsi="Arial" w:cs="Arial"/>
-          <w:sz w:val="18"/>
-          <w:szCs w:val="18"/>
-          <w:lang w:val="es-ES_tradnl"/>
-        </w:rPr>
-      </w:pPr>
-    </w:p>
-    <w:p>
-      <w:pPr>
-        <w:rPr>
-          <w:rFonts w:ascii="Arial" w:hAnsi="Arial" w:cs="Arial"/>
-          <w:sz w:val="18"/>
-          <w:szCs w:val="18"/>
-          <w:lang w:val="es-ES_tradnl"/>
-        </w:rPr>
-      </w:pPr>
-      <w:r>
-        <w:rPr>
-          <w:rFonts w:ascii="Arial" w:hAnsi="Arial" w:cs="Arial"/>
-          <w:sz w:val="18"/>
-          <w:szCs w:val="18"/>
-          <w:highlight w:val="yellow"/>
-          <w:lang w:val="es-ES_tradnl"/>
-        </w:rPr>
-        <w:t xml:space="preserve">Explicación </w:t>
-      </w:r>
-      <w:r>
-        <w:rPr>
-          <w:rFonts w:ascii="Arial" w:hAnsi="Arial" w:cs="Arial"/>
-          <w:sz w:val="18"/>
-          <w:szCs w:val="18"/>
-          <w:highlight w:val="yellow"/>
-          <w:lang w:val="es-ES_tradnl"/>
-        </w:rPr>
-        <w:t>(</w:t>
-      </w:r>
-      <w:r>
-        <w:rPr>
-          <w:rFonts w:ascii="Arial" w:hAnsi="Arial" w:cs="Arial"/>
-          <w:b/>
-          <w:sz w:val="18"/>
-          <w:szCs w:val="18"/>
-          <w:highlight w:val="yellow"/>
-          <w:lang w:val="es-ES_tradnl"/>
-        </w:rPr>
-        <w:t>500</w:t>
-      </w:r>
-      <w:r>
-        <w:rPr>
-          <w:rFonts w:ascii="Arial" w:hAnsi="Arial" w:cs="Arial"/>
-          <w:sz w:val="18"/>
-          <w:szCs w:val="18"/>
-          <w:highlight w:val="yellow"/>
-          <w:lang w:val="es-ES_tradnl"/>
-        </w:rPr>
-        <w:t xml:space="preserve"> caracteres máximo</w:t>
-      </w:r>
-      <w:r>
-        <w:rPr>
-          <w:rFonts w:ascii="Arial" w:hAnsi="Arial" w:cs="Arial"/>
-          <w:sz w:val="18"/>
-          <w:szCs w:val="18"/>
-          <w:highlight w:val="yellow"/>
-          <w:lang w:val="es-ES_tradnl"/>
-        </w:rPr>
-        <w:t>)</w:t>
-      </w:r>
-    </w:p>
-    <w:p>
-      <w:pPr>
-        <w:rPr>
-          <w:rFonts w:ascii="Arial" w:hAnsi="Arial" w:cs="Arial"/>
-          <w:sz w:val="18"/>
-          <w:szCs w:val="18"/>
-          <w:lang w:val="es-ES_tradnl"/>
-        </w:rPr>
-      </w:pPr>
-    </w:p>
-    <w:p>
-      <w:pPr>
-        <w:rPr>
-          <w:rFonts w:ascii="Arial" w:hAnsi="Arial" w:cs="Arial"/>
-          <w:sz w:val="18"/>
-          <w:szCs w:val="18"/>
-          <w:lang w:val="es-ES_tradnl"/>
-        </w:rPr>
-      </w:pPr>
-      <w:r>
-        <w:rPr>
-          <w:rFonts w:ascii="Arial" w:hAnsi="Arial" w:cs="Arial"/>
-          <w:sz w:val="18"/>
-          <w:szCs w:val="18"/>
-          <w:highlight w:val="yellow"/>
-          <w:lang w:val="es-ES_tradnl"/>
-        </w:rPr>
-        <w:t>IMAGEN:</w:t>
-      </w:r>
-    </w:p>
-    <w:p>
-      <w:pPr>
-        <w:ind w:left="426"/>
-        <w:rPr>
-          <w:rFonts w:ascii="Arial" w:hAnsi="Arial" w:cs="Arial"/>
-          <w:sz w:val="18"/>
-          <w:szCs w:val="18"/>
-          <w:lang w:val="es-ES_tradnl"/>
-        </w:rPr>
-      </w:pPr>
-      <w:r>
-        <w:rPr>
-          <w:rFonts w:ascii="Arial" w:hAnsi="Arial"/>
-          <w:b/>
-          <w:color w:val="FF0000"/>
-          <w:sz w:val="18"/>
-          <w:szCs w:val="18"/>
-          <w:lang w:val="es-ES_tradnl"/>
-        </w:rPr>
-        <w:t>*</w:t>
-      </w:r>
-      <w:r>
-        <w:rPr>
-          <w:rFonts w:ascii="Arial" w:hAnsi="Arial"/>
-          <w:sz w:val="18"/>
-          <w:szCs w:val="18"/>
-          <w:lang w:val="es-ES_tradnl"/>
-        </w:rPr>
-        <w:t xml:space="preserve"> </w:t>
-      </w:r>
-      <w:r>
-        <w:rPr>
-          <w:rFonts w:ascii="Arial" w:hAnsi="Arial" w:cs="Arial"/>
-          <w:sz w:val="18"/>
-          <w:szCs w:val="18"/>
-          <w:highlight w:val="yellow"/>
-          <w:lang w:val="es-ES_tradnl"/>
-        </w:rPr>
-        <w:t xml:space="preserve">Nombre de archivo </w:t>
-      </w:r>
-      <w:proofErr w:type="spellStart"/>
-      <w:r>
-        <w:rPr>
-          <w:rFonts w:ascii="Arial" w:hAnsi="Arial" w:cs="Arial"/>
-          <w:sz w:val="18"/>
-          <w:szCs w:val="18"/>
-          <w:highlight w:val="yellow"/>
-          <w:lang w:val="es-ES_tradnl"/>
-        </w:rPr>
-        <w:t>Shutterstock</w:t>
-      </w:r>
-      <w:proofErr w:type="spellEnd"/>
-      <w:r>
-        <w:rPr>
-          <w:rFonts w:ascii="Arial" w:hAnsi="Arial" w:cs="Arial"/>
-          <w:sz w:val="18"/>
-          <w:szCs w:val="18"/>
-          <w:highlight w:val="yellow"/>
-          <w:lang w:val="es-ES_tradnl"/>
-        </w:rPr>
-        <w:t xml:space="preserve"> o descripción de ilustración a crear</w:t>
-      </w:r>
-    </w:p>
-    <w:p>
-      <w:pPr>
-        <w:ind w:left="567"/>
-        <w:rPr>
-          <w:rFonts w:ascii="Arial" w:hAnsi="Arial" w:cs="Arial"/>
-          <w:sz w:val="18"/>
-          <w:szCs w:val="18"/>
-          <w:lang w:val="es-ES_tradnl"/>
-        </w:rPr>
-      </w:pPr>
-    </w:p>
-    <w:p>
-      <w:pPr>
-        <w:ind w:left="426"/>
-        <w:rPr>
-          <w:rFonts w:ascii="Arial" w:hAnsi="Arial" w:cs="Arial"/>
-          <w:sz w:val="18"/>
-          <w:szCs w:val="18"/>
-          <w:highlight w:val="yellow"/>
-          <w:lang w:val="es-ES_tradnl"/>
-        </w:rPr>
-      </w:pPr>
-      <w:r>
-        <w:rPr>
-          <w:rFonts w:ascii="Arial" w:hAnsi="Arial"/>
-          <w:b/>
-          <w:color w:val="FF0000"/>
-          <w:sz w:val="18"/>
-          <w:szCs w:val="18"/>
-          <w:lang w:val="es-ES_tradnl"/>
-        </w:rPr>
-        <w:t xml:space="preserve">* </w:t>
-      </w:r>
-      <w:r>
-        <w:rPr>
-          <w:rFonts w:ascii="Arial" w:hAnsi="Arial" w:cs="Arial"/>
-          <w:sz w:val="18"/>
-          <w:szCs w:val="18"/>
-          <w:highlight w:val="yellow"/>
-          <w:lang w:val="es-ES_tradnl"/>
-        </w:rPr>
-        <w:t>Imagen normal (</w:t>
-      </w:r>
-      <w:r>
-        <w:rPr>
-          <w:rFonts w:ascii="Arial" w:hAnsi="Arial" w:cs="Arial"/>
-          <w:sz w:val="18"/>
-          <w:szCs w:val="18"/>
-          <w:highlight w:val="yellow"/>
-          <w:lang w:val="es-ES_tradnl"/>
-        </w:rPr>
-        <w:t>codificado ejemplo, CI_S3_G1_REC10_F1</w:t>
-      </w:r>
-      <w:r>
-        <w:rPr>
-          <w:rFonts w:ascii="Arial" w:hAnsi="Arial" w:cs="Arial"/>
-          <w:sz w:val="18"/>
-          <w:szCs w:val="18"/>
-          <w:highlight w:val="yellow"/>
-          <w:lang w:val="es-ES_tradnl"/>
-        </w:rPr>
-        <w:t>n</w:t>
-      </w:r>
-      <w:r>
-        <w:rPr>
-          <w:rFonts w:ascii="Arial" w:hAnsi="Arial" w:cs="Arial"/>
-          <w:sz w:val="18"/>
-          <w:szCs w:val="18"/>
-          <w:highlight w:val="yellow"/>
-          <w:lang w:val="es-ES_tradnl"/>
-        </w:rPr>
-        <w:t>)</w:t>
-      </w:r>
-    </w:p>
-    <w:p>
-      <w:pPr>
-        <w:ind w:left="567"/>
-        <w:rPr>
-          <w:rFonts w:ascii="Arial" w:hAnsi="Arial" w:cs="Arial"/>
-          <w:sz w:val="18"/>
-          <w:szCs w:val="18"/>
-          <w:lang w:val="es-ES_tradnl"/>
-        </w:rPr>
-      </w:pPr>
-    </w:p>
-    <w:p>
-      <w:pPr>
-        <w:ind w:left="426"/>
-        <w:rPr>
-          <w:rFonts w:ascii="Arial" w:hAnsi="Arial" w:cs="Arial"/>
-          <w:sz w:val="18"/>
-          <w:szCs w:val="18"/>
-          <w:lang w:val="es-ES_tradnl"/>
-        </w:rPr>
-      </w:pPr>
-      <w:r>
-        <w:rPr>
-          <w:rFonts w:ascii="Arial" w:hAnsi="Arial"/>
-          <w:b/>
-          <w:color w:val="FF0000"/>
-          <w:sz w:val="18"/>
-          <w:szCs w:val="18"/>
-          <w:lang w:val="es-ES_tradnl"/>
-        </w:rPr>
-        <w:t xml:space="preserve">* </w:t>
-      </w:r>
-      <w:r>
-        <w:rPr>
-          <w:rFonts w:ascii="Arial" w:hAnsi="Arial" w:cs="Arial"/>
-          <w:sz w:val="18"/>
-          <w:szCs w:val="18"/>
-          <w:highlight w:val="yellow"/>
-          <w:lang w:val="es-ES_tradnl"/>
-        </w:rPr>
-        <w:t xml:space="preserve">Imagen amplificada </w:t>
-      </w:r>
-      <w:r>
-        <w:rPr>
-          <w:rFonts w:ascii="Arial" w:hAnsi="Arial" w:cs="Arial"/>
-          <w:b/>
-          <w:sz w:val="18"/>
-          <w:szCs w:val="18"/>
-          <w:highlight w:val="yellow"/>
-          <w:lang w:val="es-ES_tradnl"/>
-        </w:rPr>
-        <w:t>opcional</w:t>
-      </w:r>
-      <w:r>
-        <w:rPr>
-          <w:rFonts w:ascii="Arial" w:hAnsi="Arial" w:cs="Arial"/>
-          <w:sz w:val="18"/>
-          <w:szCs w:val="18"/>
-          <w:highlight w:val="yellow"/>
-          <w:lang w:val="es-ES_tradnl"/>
-        </w:rPr>
-        <w:t xml:space="preserve"> (</w:t>
-      </w:r>
-      <w:r>
-        <w:rPr>
-          <w:rFonts w:ascii="Arial" w:hAnsi="Arial" w:cs="Arial"/>
-          <w:sz w:val="18"/>
-          <w:szCs w:val="18"/>
-          <w:highlight w:val="yellow"/>
-          <w:lang w:val="es-ES_tradnl"/>
-        </w:rPr>
-        <w:t>codificado ejemplo, CI_S3_G1_REC10_F1</w:t>
-      </w:r>
-      <w:r>
-        <w:rPr>
-          <w:rFonts w:ascii="Arial" w:hAnsi="Arial" w:cs="Arial"/>
-          <w:sz w:val="18"/>
-          <w:szCs w:val="18"/>
-          <w:highlight w:val="yellow"/>
-          <w:lang w:val="es-ES_tradnl"/>
-        </w:rPr>
-        <w:t>a</w:t>
-      </w:r>
-      <w:r>
-        <w:rPr>
-          <w:rFonts w:ascii="Arial" w:hAnsi="Arial" w:cs="Arial"/>
-          <w:sz w:val="18"/>
-          <w:szCs w:val="18"/>
-          <w:highlight w:val="yellow"/>
-          <w:lang w:val="es-ES_tradnl"/>
-        </w:rPr>
-        <w:t>)</w:t>
-      </w:r>
-    </w:p>
-    <w:p>
-      <w:pPr>
-        <w:ind w:left="567"/>
-        <w:rPr>
-          <w:rFonts w:ascii="Arial" w:hAnsi="Arial" w:cs="Arial"/>
-          <w:sz w:val="18"/>
-          <w:szCs w:val="18"/>
-          <w:lang w:val="es-ES_tradnl"/>
-        </w:rPr>
-      </w:pPr>
-    </w:p>
-    <w:p>
-      <w:pPr>
-        <w:rPr>
-          <w:rFonts w:ascii="Arial" w:hAnsi="Arial" w:cs="Arial"/>
-          <w:sz w:val="18"/>
-          <w:szCs w:val="18"/>
-          <w:lang w:val="es-ES_tradnl"/>
-        </w:rPr>
-      </w:pPr>
-      <w:r>
-        <w:rPr>
-          <w:rFonts w:ascii="Arial" w:hAnsi="Arial" w:cs="Arial"/>
-          <w:sz w:val="18"/>
-          <w:szCs w:val="18"/>
-          <w:highlight w:val="yellow"/>
-          <w:lang w:val="es-ES_tradnl"/>
-        </w:rPr>
-        <w:t xml:space="preserve">Texto (lectura </w:t>
-      </w:r>
-      <w:r>
-        <w:rPr>
-          <w:rFonts w:ascii="Arial" w:hAnsi="Arial" w:cs="Arial"/>
-          <w:b/>
-          <w:sz w:val="18"/>
-          <w:szCs w:val="18"/>
-          <w:highlight w:val="yellow"/>
-          <w:lang w:val="es-ES_tradnl"/>
-        </w:rPr>
-        <w:t>500</w:t>
-      </w:r>
-      <w:r>
-        <w:rPr>
-          <w:rFonts w:ascii="Arial" w:hAnsi="Arial" w:cs="Arial"/>
-          <w:sz w:val="18"/>
-          <w:szCs w:val="18"/>
-          <w:highlight w:val="yellow"/>
-          <w:lang w:val="es-ES_tradnl"/>
-        </w:rPr>
-        <w:t xml:space="preserve"> caracteres máximo</w:t>
-      </w:r>
-      <w:r>
-        <w:rPr>
-          <w:rFonts w:ascii="Arial" w:hAnsi="Arial" w:cs="Arial"/>
-          <w:sz w:val="18"/>
-          <w:szCs w:val="18"/>
-          <w:highlight w:val="yellow"/>
-          <w:lang w:val="es-ES_tradnl"/>
-        </w:rPr>
-        <w:t>)</w:t>
-      </w:r>
-      <w:r>
-        <w:rPr>
-          <w:rFonts w:ascii="Arial" w:hAnsi="Arial" w:cs="Arial"/>
-          <w:sz w:val="18"/>
-          <w:szCs w:val="18"/>
-          <w:highlight w:val="yellow"/>
-          <w:lang w:val="es-ES_tradnl"/>
-        </w:rPr>
-        <w:t xml:space="preserve"> </w:t>
-      </w:r>
-    </w:p>
-    <w:p>
-      <w:pPr>
-        <w:rPr>
-          <w:rFonts w:ascii="Arial" w:hAnsi="Arial" w:cs="Arial"/>
-          <w:sz w:val="18"/>
-          <w:szCs w:val="18"/>
-          <w:lang w:val="es-ES_tradnl"/>
-        </w:rPr>
-      </w:pPr>
-    </w:p>
-    <w:p>
-      <w:pPr>
-        <w:rPr>
-          <w:rFonts w:ascii="Arial" w:hAnsi="Arial" w:cs="Arial"/>
-          <w:sz w:val="18"/>
-          <w:szCs w:val="18"/>
-          <w:lang w:val="es-ES_tradnl"/>
-        </w:rPr>
-      </w:pPr>
-    </w:p>
-    <w:p>
-      <w:pPr>
-        <w:rPr>
-          <w:rFonts w:ascii="Arial" w:hAnsi="Arial" w:cs="Arial"/>
-          <w:sz w:val="18"/>
-          <w:szCs w:val="18"/>
-          <w:lang w:val="es-ES_tradnl"/>
-        </w:rPr>
-      </w:pPr>
-      <w:r>
-        <w:rPr>
-          <w:rFonts w:ascii="Arial" w:hAnsi="Arial" w:cs="Arial"/>
-          <w:sz w:val="18"/>
-          <w:szCs w:val="18"/>
-          <w:highlight w:val="green"/>
-          <w:lang w:val="es-ES_tradnl"/>
-        </w:rPr>
-        <w:t>PREGUNTA 7</w:t>
-      </w:r>
-    </w:p>
-    <w:p>
-      <w:pPr>
-        <w:rPr>
-          <w:rFonts w:ascii="Arial" w:hAnsi="Arial" w:cs="Arial"/>
-          <w:sz w:val="18"/>
-          <w:szCs w:val="18"/>
-          <w:lang w:val="es-ES_tradnl"/>
-        </w:rPr>
-      </w:pPr>
-      <w:r>
-        <w:rPr>
-          <w:rFonts w:ascii="Arial" w:hAnsi="Arial"/>
-          <w:b/>
-          <w:color w:val="FF0000"/>
-          <w:sz w:val="18"/>
-          <w:szCs w:val="18"/>
-          <w:lang w:val="es-ES_tradnl"/>
-        </w:rPr>
-        <w:t>*</w:t>
-      </w:r>
-      <w:r>
-        <w:rPr>
-          <w:rFonts w:ascii="Arial" w:hAnsi="Arial"/>
-          <w:color w:val="FF0000"/>
-          <w:sz w:val="18"/>
-          <w:szCs w:val="18"/>
-          <w:lang w:val="es-ES_tradnl"/>
-        </w:rPr>
-        <w:t xml:space="preserve"> </w:t>
-      </w:r>
-      <w:r>
-        <w:rPr>
-          <w:rFonts w:ascii="Arial" w:hAnsi="Arial" w:cs="Arial"/>
-          <w:sz w:val="18"/>
-          <w:szCs w:val="18"/>
-          <w:highlight w:val="yellow"/>
-          <w:lang w:val="es-ES_tradnl"/>
-        </w:rPr>
-        <w:t>Enunciado (p</w:t>
-      </w:r>
-      <w:r>
-        <w:rPr>
-          <w:rFonts w:ascii="Arial" w:hAnsi="Arial" w:cs="Arial"/>
-          <w:sz w:val="18"/>
-          <w:szCs w:val="18"/>
-          <w:highlight w:val="yellow"/>
-          <w:lang w:val="es-ES_tradnl"/>
-        </w:rPr>
-        <w:t xml:space="preserve">regunta </w:t>
-      </w:r>
-      <w:r>
-        <w:rPr>
-          <w:rFonts w:ascii="Arial" w:hAnsi="Arial" w:cs="Arial"/>
-          <w:b/>
-          <w:sz w:val="18"/>
-          <w:szCs w:val="18"/>
-          <w:highlight w:val="yellow"/>
-          <w:lang w:val="es-ES_tradnl"/>
-        </w:rPr>
-        <w:t>500</w:t>
-      </w:r>
-      <w:r>
-        <w:rPr>
-          <w:rFonts w:ascii="Arial" w:hAnsi="Arial" w:cs="Arial"/>
-          <w:sz w:val="18"/>
-          <w:szCs w:val="18"/>
-          <w:highlight w:val="yellow"/>
-          <w:lang w:val="es-ES_tradnl"/>
-        </w:rPr>
-        <w:t xml:space="preserve"> caracteres máximo</w:t>
-      </w:r>
-      <w:r>
-        <w:rPr>
-          <w:rFonts w:ascii="Arial" w:hAnsi="Arial" w:cs="Arial"/>
-          <w:sz w:val="18"/>
-          <w:szCs w:val="18"/>
-          <w:highlight w:val="yellow"/>
-          <w:lang w:val="es-ES_tradnl"/>
-        </w:rPr>
-        <w:t>)</w:t>
-      </w:r>
-    </w:p>
-    <w:p>
-      <w:pPr>
-        <w:rPr>
-          <w:rFonts w:ascii="Arial" w:hAnsi="Arial" w:cs="Arial"/>
-          <w:sz w:val="18"/>
-          <w:szCs w:val="18"/>
-          <w:lang w:val="es-ES_tradnl"/>
-        </w:rPr>
-      </w:pPr>
-    </w:p>
-    <w:p>
-      <w:pPr>
-        <w:rPr>
-          <w:rFonts w:ascii="Arial" w:hAnsi="Arial" w:cs="Arial"/>
-          <w:sz w:val="18"/>
-          <w:szCs w:val="18"/>
-          <w:lang w:val="es-ES_tradnl"/>
-        </w:rPr>
-      </w:pPr>
-      <w:r>
-        <w:rPr>
-          <w:rFonts w:ascii="Arial" w:hAnsi="Arial"/>
-          <w:b/>
-          <w:color w:val="FF0000"/>
-          <w:sz w:val="18"/>
-          <w:szCs w:val="18"/>
-          <w:lang w:val="es-ES_tradnl"/>
-        </w:rPr>
-        <w:t>*</w:t>
-      </w:r>
-      <w:r>
-        <w:rPr>
-          <w:rFonts w:ascii="Arial" w:hAnsi="Arial"/>
-          <w:color w:val="FF0000"/>
-          <w:sz w:val="18"/>
-          <w:szCs w:val="18"/>
-          <w:lang w:val="es-ES_tradnl"/>
-        </w:rPr>
-        <w:t xml:space="preserve"> </w:t>
-      </w:r>
-      <w:r>
-        <w:rPr>
-          <w:rFonts w:ascii="Arial" w:hAnsi="Arial" w:cs="Arial"/>
-          <w:sz w:val="18"/>
-          <w:szCs w:val="18"/>
-          <w:highlight w:val="yellow"/>
-          <w:lang w:val="es-ES_tradnl"/>
-        </w:rPr>
-        <w:t>Nivel</w:t>
-      </w:r>
-      <w:r>
-        <w:rPr>
-          <w:rFonts w:ascii="Arial" w:hAnsi="Arial" w:cs="Arial"/>
-          <w:sz w:val="18"/>
-          <w:szCs w:val="18"/>
-          <w:highlight w:val="yellow"/>
-          <w:lang w:val="es-ES_tradnl"/>
-        </w:rPr>
-        <w:t xml:space="preserve"> 1-Fácil, 2-Medio, ó 3-Dificil:</w:t>
-      </w:r>
-      <w:r>
-        <w:rPr>
-          <w:rFonts w:ascii="Arial" w:hAnsi="Arial" w:cs="Arial"/>
-          <w:sz w:val="18"/>
-          <w:szCs w:val="18"/>
-          <w:lang w:val="es-ES_tradnl"/>
-        </w:rPr>
-        <w:t xml:space="preserve"> </w:t>
-      </w:r>
-    </w:p>
-    <w:p>
-      <w:pPr>
-        <w:rPr>
-          <w:rFonts w:ascii="Arial" w:hAnsi="Arial" w:cs="Arial"/>
-          <w:sz w:val="18"/>
-          <w:szCs w:val="18"/>
-          <w:lang w:val="es-ES_tradnl"/>
-        </w:rPr>
-      </w:pPr>
-    </w:p>
-    <w:p>
-      <w:pPr>
-        <w:rPr>
-          <w:rFonts w:ascii="Arial" w:hAnsi="Arial" w:cs="Arial"/>
-          <w:sz w:val="18"/>
-          <w:szCs w:val="18"/>
-          <w:lang w:val="es-ES_tradnl"/>
-        </w:rPr>
-      </w:pPr>
-      <w:r>
-        <w:rPr>
-          <w:rFonts w:ascii="Arial" w:hAnsi="Arial" w:cs="Arial"/>
-          <w:sz w:val="18"/>
-          <w:szCs w:val="18"/>
-          <w:highlight w:val="yellow"/>
-          <w:lang w:val="es-ES_tradnl"/>
-        </w:rPr>
-        <w:t xml:space="preserve">Explicación </w:t>
-      </w:r>
-      <w:r>
-        <w:rPr>
-          <w:rFonts w:ascii="Arial" w:hAnsi="Arial" w:cs="Arial"/>
-          <w:sz w:val="18"/>
-          <w:szCs w:val="18"/>
-          <w:highlight w:val="yellow"/>
-          <w:lang w:val="es-ES_tradnl"/>
-        </w:rPr>
-        <w:t>(</w:t>
-      </w:r>
-      <w:r>
-        <w:rPr>
-          <w:rFonts w:ascii="Arial" w:hAnsi="Arial" w:cs="Arial"/>
-          <w:b/>
-          <w:sz w:val="18"/>
-          <w:szCs w:val="18"/>
-          <w:highlight w:val="yellow"/>
-          <w:lang w:val="es-ES_tradnl"/>
-        </w:rPr>
-        <w:t>500</w:t>
-      </w:r>
-      <w:r>
-        <w:rPr>
-          <w:rFonts w:ascii="Arial" w:hAnsi="Arial" w:cs="Arial"/>
-          <w:sz w:val="18"/>
-          <w:szCs w:val="18"/>
-          <w:highlight w:val="yellow"/>
-          <w:lang w:val="es-ES_tradnl"/>
-        </w:rPr>
-        <w:t xml:space="preserve"> caracteres máximo</w:t>
-      </w:r>
-      <w:r>
-        <w:rPr>
-          <w:rFonts w:ascii="Arial" w:hAnsi="Arial" w:cs="Arial"/>
-          <w:sz w:val="18"/>
-          <w:szCs w:val="18"/>
-          <w:highlight w:val="yellow"/>
-          <w:lang w:val="es-ES_tradnl"/>
-        </w:rPr>
-        <w:t>)</w:t>
-      </w:r>
-    </w:p>
-    <w:p>
-      <w:pPr>
-        <w:rPr>
-          <w:rFonts w:ascii="Arial" w:hAnsi="Arial" w:cs="Arial"/>
-          <w:sz w:val="18"/>
-          <w:szCs w:val="18"/>
-          <w:lang w:val="es-ES_tradnl"/>
-        </w:rPr>
-      </w:pPr>
-    </w:p>
-    <w:p>
-      <w:pPr>
-        <w:rPr>
-          <w:rFonts w:ascii="Arial" w:hAnsi="Arial" w:cs="Arial"/>
-          <w:sz w:val="18"/>
-          <w:szCs w:val="18"/>
-          <w:lang w:val="es-ES_tradnl"/>
-        </w:rPr>
-      </w:pPr>
-      <w:r>
-        <w:rPr>
-          <w:rFonts w:ascii="Arial" w:hAnsi="Arial" w:cs="Arial"/>
-          <w:sz w:val="18"/>
-          <w:szCs w:val="18"/>
-          <w:highlight w:val="yellow"/>
-          <w:lang w:val="es-ES_tradnl"/>
-        </w:rPr>
-        <w:t>IMAGEN:</w:t>
-      </w:r>
-    </w:p>
-    <w:p>
-      <w:pPr>
-        <w:ind w:left="426"/>
-        <w:rPr>
-          <w:rFonts w:ascii="Arial" w:hAnsi="Arial" w:cs="Arial"/>
-          <w:sz w:val="18"/>
-          <w:szCs w:val="18"/>
-          <w:lang w:val="es-ES_tradnl"/>
-        </w:rPr>
-      </w:pPr>
-      <w:r>
-        <w:rPr>
-          <w:rFonts w:ascii="Arial" w:hAnsi="Arial"/>
-          <w:b/>
-          <w:color w:val="FF0000"/>
-          <w:sz w:val="18"/>
-          <w:szCs w:val="18"/>
-          <w:lang w:val="es-ES_tradnl"/>
-        </w:rPr>
-        <w:t>*</w:t>
-      </w:r>
-      <w:r>
-        <w:rPr>
-          <w:rFonts w:ascii="Arial" w:hAnsi="Arial"/>
-          <w:sz w:val="18"/>
-          <w:szCs w:val="18"/>
-          <w:lang w:val="es-ES_tradnl"/>
-        </w:rPr>
-        <w:t xml:space="preserve"> </w:t>
-      </w:r>
-      <w:r>
-        <w:rPr>
-          <w:rFonts w:ascii="Arial" w:hAnsi="Arial" w:cs="Arial"/>
-          <w:sz w:val="18"/>
-          <w:szCs w:val="18"/>
-          <w:highlight w:val="yellow"/>
-          <w:lang w:val="es-ES_tradnl"/>
-        </w:rPr>
-        <w:t xml:space="preserve">Nombre de archivo </w:t>
-      </w:r>
-      <w:proofErr w:type="spellStart"/>
-      <w:r>
-        <w:rPr>
-          <w:rFonts w:ascii="Arial" w:hAnsi="Arial" w:cs="Arial"/>
-          <w:sz w:val="18"/>
-          <w:szCs w:val="18"/>
-          <w:highlight w:val="yellow"/>
-          <w:lang w:val="es-ES_tradnl"/>
-        </w:rPr>
-        <w:t>Shutterstock</w:t>
-      </w:r>
-      <w:proofErr w:type="spellEnd"/>
-      <w:r>
-        <w:rPr>
-          <w:rFonts w:ascii="Arial" w:hAnsi="Arial" w:cs="Arial"/>
-          <w:sz w:val="18"/>
-          <w:szCs w:val="18"/>
-          <w:highlight w:val="yellow"/>
-          <w:lang w:val="es-ES_tradnl"/>
-        </w:rPr>
-        <w:t xml:space="preserve"> o descripción de ilustración a crear</w:t>
-      </w:r>
-    </w:p>
-    <w:p>
-      <w:pPr>
-        <w:ind w:left="567"/>
-        <w:rPr>
-          <w:rFonts w:ascii="Arial" w:hAnsi="Arial" w:cs="Arial"/>
-          <w:sz w:val="18"/>
-          <w:szCs w:val="18"/>
-          <w:lang w:val="es-ES_tradnl"/>
-        </w:rPr>
-      </w:pPr>
-    </w:p>
-    <w:p>
-      <w:pPr>
-        <w:ind w:left="426"/>
-        <w:rPr>
-          <w:rFonts w:ascii="Arial" w:hAnsi="Arial" w:cs="Arial"/>
-          <w:sz w:val="18"/>
-          <w:szCs w:val="18"/>
-          <w:highlight w:val="yellow"/>
-          <w:lang w:val="es-ES_tradnl"/>
-        </w:rPr>
-      </w:pPr>
-      <w:r>
-        <w:rPr>
-          <w:rFonts w:ascii="Arial" w:hAnsi="Arial"/>
-          <w:b/>
-          <w:color w:val="FF0000"/>
-          <w:sz w:val="18"/>
-          <w:szCs w:val="18"/>
-          <w:lang w:val="es-ES_tradnl"/>
-        </w:rPr>
-        <w:t xml:space="preserve">* </w:t>
-      </w:r>
-      <w:r>
-        <w:rPr>
-          <w:rFonts w:ascii="Arial" w:hAnsi="Arial" w:cs="Arial"/>
-          <w:sz w:val="18"/>
-          <w:szCs w:val="18"/>
-          <w:highlight w:val="yellow"/>
-          <w:lang w:val="es-ES_tradnl"/>
-        </w:rPr>
-        <w:t>Imagen normal (</w:t>
-      </w:r>
-      <w:r>
-        <w:rPr>
-          <w:rFonts w:ascii="Arial" w:hAnsi="Arial" w:cs="Arial"/>
-          <w:sz w:val="18"/>
-          <w:szCs w:val="18"/>
-          <w:highlight w:val="yellow"/>
-          <w:lang w:val="es-ES_tradnl"/>
-        </w:rPr>
-        <w:t>codificado ejemplo, CI_S3_G1_REC10_F1</w:t>
-      </w:r>
-      <w:r>
-        <w:rPr>
-          <w:rFonts w:ascii="Arial" w:hAnsi="Arial" w:cs="Arial"/>
-          <w:sz w:val="18"/>
-          <w:szCs w:val="18"/>
-          <w:highlight w:val="yellow"/>
-          <w:lang w:val="es-ES_tradnl"/>
-        </w:rPr>
-        <w:t>n</w:t>
-      </w:r>
-      <w:r>
-        <w:rPr>
-          <w:rFonts w:ascii="Arial" w:hAnsi="Arial" w:cs="Arial"/>
-          <w:sz w:val="18"/>
-          <w:szCs w:val="18"/>
-          <w:highlight w:val="yellow"/>
-          <w:lang w:val="es-ES_tradnl"/>
-        </w:rPr>
-        <w:t>)</w:t>
-      </w:r>
-    </w:p>
-    <w:p>
-      <w:pPr>
-        <w:ind w:left="567"/>
-        <w:rPr>
-          <w:rFonts w:ascii="Arial" w:hAnsi="Arial" w:cs="Arial"/>
-          <w:sz w:val="18"/>
-          <w:szCs w:val="18"/>
-          <w:lang w:val="es-ES_tradnl"/>
-        </w:rPr>
-      </w:pPr>
-    </w:p>
-    <w:p>
-      <w:pPr>
-        <w:ind w:left="426"/>
-        <w:rPr>
-          <w:rFonts w:ascii="Arial" w:hAnsi="Arial" w:cs="Arial"/>
-          <w:sz w:val="18"/>
-          <w:szCs w:val="18"/>
-          <w:lang w:val="es-ES_tradnl"/>
-        </w:rPr>
-      </w:pPr>
-      <w:r>
-        <w:rPr>
-          <w:rFonts w:ascii="Arial" w:hAnsi="Arial"/>
-          <w:b/>
-          <w:color w:val="FF0000"/>
-          <w:sz w:val="18"/>
-          <w:szCs w:val="18"/>
-          <w:lang w:val="es-ES_tradnl"/>
-        </w:rPr>
-        <w:t xml:space="preserve">* </w:t>
-      </w:r>
-      <w:r>
-        <w:rPr>
-          <w:rFonts w:ascii="Arial" w:hAnsi="Arial" w:cs="Arial"/>
-          <w:sz w:val="18"/>
-          <w:szCs w:val="18"/>
-          <w:highlight w:val="yellow"/>
-          <w:lang w:val="es-ES_tradnl"/>
-        </w:rPr>
-        <w:t xml:space="preserve">Imagen amplificada </w:t>
-      </w:r>
-      <w:r>
-        <w:rPr>
-          <w:rFonts w:ascii="Arial" w:hAnsi="Arial" w:cs="Arial"/>
-          <w:b/>
-          <w:sz w:val="18"/>
-          <w:szCs w:val="18"/>
-          <w:highlight w:val="yellow"/>
-          <w:lang w:val="es-ES_tradnl"/>
-        </w:rPr>
-        <w:t>opcional</w:t>
-      </w:r>
-      <w:r>
-        <w:rPr>
-          <w:rFonts w:ascii="Arial" w:hAnsi="Arial" w:cs="Arial"/>
-          <w:sz w:val="18"/>
-          <w:szCs w:val="18"/>
-          <w:highlight w:val="yellow"/>
-          <w:lang w:val="es-ES_tradnl"/>
-        </w:rPr>
-        <w:t xml:space="preserve"> (</w:t>
-      </w:r>
-      <w:r>
-        <w:rPr>
-          <w:rFonts w:ascii="Arial" w:hAnsi="Arial" w:cs="Arial"/>
-          <w:sz w:val="18"/>
-          <w:szCs w:val="18"/>
-          <w:highlight w:val="yellow"/>
-          <w:lang w:val="es-ES_tradnl"/>
-        </w:rPr>
-        <w:t>codificado ejemplo, CI_S3_G1_REC10_F1</w:t>
-      </w:r>
-      <w:r>
-        <w:rPr>
-          <w:rFonts w:ascii="Arial" w:hAnsi="Arial" w:cs="Arial"/>
-          <w:sz w:val="18"/>
-          <w:szCs w:val="18"/>
-          <w:highlight w:val="yellow"/>
-          <w:lang w:val="es-ES_tradnl"/>
-        </w:rPr>
-        <w:t>a</w:t>
-      </w:r>
-      <w:r>
-        <w:rPr>
-          <w:rFonts w:ascii="Arial" w:hAnsi="Arial" w:cs="Arial"/>
-          <w:sz w:val="18"/>
-          <w:szCs w:val="18"/>
-          <w:highlight w:val="yellow"/>
-          <w:lang w:val="es-ES_tradnl"/>
-        </w:rPr>
-        <w:t>)</w:t>
-      </w:r>
-    </w:p>
-    <w:p>
-      <w:pPr>
-        <w:ind w:left="567"/>
-        <w:rPr>
-          <w:rFonts w:ascii="Arial" w:hAnsi="Arial" w:cs="Arial"/>
-          <w:sz w:val="18"/>
-          <w:szCs w:val="18"/>
-          <w:lang w:val="es-ES_tradnl"/>
-        </w:rPr>
-      </w:pPr>
-    </w:p>
-    <w:p>
-      <w:pPr>
-        <w:rPr>
-          <w:rFonts w:ascii="Arial" w:hAnsi="Arial" w:cs="Arial"/>
-          <w:sz w:val="18"/>
-          <w:szCs w:val="18"/>
-          <w:lang w:val="es-ES_tradnl"/>
-        </w:rPr>
-      </w:pPr>
-      <w:r>
-        <w:rPr>
-          <w:rFonts w:ascii="Arial" w:hAnsi="Arial" w:cs="Arial"/>
-          <w:sz w:val="18"/>
-          <w:szCs w:val="18"/>
-          <w:highlight w:val="yellow"/>
-          <w:lang w:val="es-ES_tradnl"/>
-        </w:rPr>
-        <w:t xml:space="preserve">Texto (lectura </w:t>
-      </w:r>
-      <w:r>
-        <w:rPr>
-          <w:rFonts w:ascii="Arial" w:hAnsi="Arial" w:cs="Arial"/>
-          <w:b/>
-          <w:sz w:val="18"/>
-          <w:szCs w:val="18"/>
-          <w:highlight w:val="yellow"/>
-          <w:lang w:val="es-ES_tradnl"/>
-        </w:rPr>
-        <w:t>500</w:t>
-      </w:r>
-      <w:r>
-        <w:rPr>
-          <w:rFonts w:ascii="Arial" w:hAnsi="Arial" w:cs="Arial"/>
-          <w:sz w:val="18"/>
-          <w:szCs w:val="18"/>
-          <w:highlight w:val="yellow"/>
-          <w:lang w:val="es-ES_tradnl"/>
-        </w:rPr>
-        <w:t xml:space="preserve"> caracteres máximo</w:t>
-      </w:r>
-      <w:r>
-        <w:rPr>
-          <w:rFonts w:ascii="Arial" w:hAnsi="Arial" w:cs="Arial"/>
-          <w:sz w:val="18"/>
-          <w:szCs w:val="18"/>
-          <w:highlight w:val="yellow"/>
-          <w:lang w:val="es-ES_tradnl"/>
-        </w:rPr>
-        <w:t>)</w:t>
-      </w:r>
-      <w:r>
-        <w:rPr>
-          <w:rFonts w:ascii="Arial" w:hAnsi="Arial" w:cs="Arial"/>
-          <w:sz w:val="18"/>
-          <w:szCs w:val="18"/>
-          <w:highlight w:val="yellow"/>
-          <w:lang w:val="es-ES_tradnl"/>
-        </w:rPr>
-        <w:t xml:space="preserve"> </w:t>
-      </w:r>
-    </w:p>
-    <w:p>
-      <w:pPr>
-        <w:rPr>
-          <w:rFonts w:ascii="Arial" w:hAnsi="Arial" w:cs="Arial"/>
-          <w:sz w:val="18"/>
-          <w:szCs w:val="18"/>
-          <w:lang w:val="es-ES_tradnl"/>
-        </w:rPr>
-      </w:pPr>
-    </w:p>
-    <w:p>
-      <w:pPr>
-        <w:rPr>
-          <w:rFonts w:ascii="Arial" w:hAnsi="Arial" w:cs="Arial"/>
-          <w:sz w:val="18"/>
-          <w:szCs w:val="18"/>
-          <w:lang w:val="es-ES_tradnl"/>
-        </w:rPr>
-      </w:pPr>
-    </w:p>
-    <w:p>
-      <w:pPr>
-        <w:rPr>
-          <w:rFonts w:ascii="Arial" w:hAnsi="Arial" w:cs="Arial"/>
-          <w:sz w:val="18"/>
-          <w:szCs w:val="18"/>
-          <w:lang w:val="es-ES_tradnl"/>
-        </w:rPr>
-      </w:pPr>
-      <w:r>
-        <w:rPr>
-          <w:rFonts w:ascii="Arial" w:hAnsi="Arial" w:cs="Arial"/>
-          <w:sz w:val="18"/>
-          <w:szCs w:val="18"/>
-          <w:highlight w:val="green"/>
-          <w:lang w:val="es-ES_tradnl"/>
-        </w:rPr>
-        <w:t>PREGUNTA 8</w:t>
-      </w:r>
-    </w:p>
-    <w:p>
-      <w:pPr>
-        <w:rPr>
-          <w:rFonts w:ascii="Arial" w:hAnsi="Arial" w:cs="Arial"/>
-          <w:sz w:val="18"/>
-          <w:szCs w:val="18"/>
-          <w:lang w:val="es-ES_tradnl"/>
-        </w:rPr>
-      </w:pPr>
-      <w:r>
-        <w:rPr>
-          <w:rFonts w:ascii="Arial" w:hAnsi="Arial"/>
-          <w:b/>
-          <w:color w:val="FF0000"/>
-          <w:sz w:val="18"/>
-          <w:szCs w:val="18"/>
-          <w:lang w:val="es-ES_tradnl"/>
-        </w:rPr>
-        <w:t>*</w:t>
-      </w:r>
-      <w:r>
-        <w:rPr>
-          <w:rFonts w:ascii="Arial" w:hAnsi="Arial"/>
-          <w:color w:val="FF0000"/>
-          <w:sz w:val="18"/>
-          <w:szCs w:val="18"/>
-          <w:lang w:val="es-ES_tradnl"/>
-        </w:rPr>
-        <w:t xml:space="preserve"> </w:t>
-      </w:r>
-      <w:r>
-        <w:rPr>
-          <w:rFonts w:ascii="Arial" w:hAnsi="Arial" w:cs="Arial"/>
-          <w:sz w:val="18"/>
-          <w:szCs w:val="18"/>
-          <w:highlight w:val="yellow"/>
-          <w:lang w:val="es-ES_tradnl"/>
-        </w:rPr>
-        <w:t>Enunciado (p</w:t>
-      </w:r>
-      <w:r>
-        <w:rPr>
-          <w:rFonts w:ascii="Arial" w:hAnsi="Arial" w:cs="Arial"/>
-          <w:sz w:val="18"/>
-          <w:szCs w:val="18"/>
-          <w:highlight w:val="yellow"/>
-          <w:lang w:val="es-ES_tradnl"/>
-        </w:rPr>
-        <w:t xml:space="preserve">regunta </w:t>
-      </w:r>
-      <w:r>
-        <w:rPr>
-          <w:rFonts w:ascii="Arial" w:hAnsi="Arial" w:cs="Arial"/>
-          <w:b/>
-          <w:sz w:val="18"/>
-          <w:szCs w:val="18"/>
-          <w:highlight w:val="yellow"/>
-          <w:lang w:val="es-ES_tradnl"/>
-        </w:rPr>
-        <w:t>500</w:t>
-      </w:r>
-      <w:r>
-        <w:rPr>
-          <w:rFonts w:ascii="Arial" w:hAnsi="Arial" w:cs="Arial"/>
-          <w:sz w:val="18"/>
-          <w:szCs w:val="18"/>
-          <w:highlight w:val="yellow"/>
-          <w:lang w:val="es-ES_tradnl"/>
-        </w:rPr>
-        <w:t xml:space="preserve"> caracteres máximo</w:t>
-      </w:r>
-      <w:r>
-        <w:rPr>
-          <w:rFonts w:ascii="Arial" w:hAnsi="Arial" w:cs="Arial"/>
-          <w:sz w:val="18"/>
-          <w:szCs w:val="18"/>
-          <w:highlight w:val="yellow"/>
-          <w:lang w:val="es-ES_tradnl"/>
-        </w:rPr>
-        <w:t>)</w:t>
-      </w:r>
-    </w:p>
-    <w:p>
-      <w:pPr>
-        <w:rPr>
-          <w:rFonts w:ascii="Arial" w:hAnsi="Arial" w:cs="Arial"/>
-          <w:sz w:val="18"/>
-          <w:szCs w:val="18"/>
-          <w:lang w:val="es-ES_tradnl"/>
-        </w:rPr>
-      </w:pPr>
-    </w:p>
-    <w:p>
-      <w:pPr>
-        <w:rPr>
-          <w:rFonts w:ascii="Arial" w:hAnsi="Arial" w:cs="Arial"/>
-          <w:sz w:val="18"/>
-          <w:szCs w:val="18"/>
-          <w:lang w:val="es-ES_tradnl"/>
-        </w:rPr>
-      </w:pPr>
-      <w:r>
-        <w:rPr>
-          <w:rFonts w:ascii="Arial" w:hAnsi="Arial"/>
-          <w:b/>
-          <w:color w:val="FF0000"/>
-          <w:sz w:val="18"/>
-          <w:szCs w:val="18"/>
-          <w:lang w:val="es-ES_tradnl"/>
-        </w:rPr>
-        <w:t>*</w:t>
-      </w:r>
-      <w:r>
-        <w:rPr>
-          <w:rFonts w:ascii="Arial" w:hAnsi="Arial"/>
-          <w:color w:val="FF0000"/>
-          <w:sz w:val="18"/>
-          <w:szCs w:val="18"/>
-          <w:lang w:val="es-ES_tradnl"/>
-        </w:rPr>
-        <w:t xml:space="preserve"> </w:t>
-      </w:r>
-      <w:r>
-        <w:rPr>
-          <w:rFonts w:ascii="Arial" w:hAnsi="Arial" w:cs="Arial"/>
-          <w:sz w:val="18"/>
-          <w:szCs w:val="18"/>
-          <w:highlight w:val="yellow"/>
-          <w:lang w:val="es-ES_tradnl"/>
-        </w:rPr>
-        <w:t>Nivel</w:t>
-      </w:r>
-      <w:r>
-        <w:rPr>
-          <w:rFonts w:ascii="Arial" w:hAnsi="Arial" w:cs="Arial"/>
-          <w:sz w:val="18"/>
-          <w:szCs w:val="18"/>
-          <w:highlight w:val="yellow"/>
-          <w:lang w:val="es-ES_tradnl"/>
-        </w:rPr>
-        <w:t xml:space="preserve"> 1-Fácil, 2-Medio, ó 3-Dificil:</w:t>
-      </w:r>
-      <w:r>
-        <w:rPr>
-          <w:rFonts w:ascii="Arial" w:hAnsi="Arial" w:cs="Arial"/>
-          <w:sz w:val="18"/>
-          <w:szCs w:val="18"/>
-          <w:lang w:val="es-ES_tradnl"/>
-        </w:rPr>
-        <w:t xml:space="preserve"> </w:t>
-      </w:r>
-    </w:p>
-    <w:p>
-      <w:pPr>
-        <w:rPr>
-          <w:rFonts w:ascii="Arial" w:hAnsi="Arial" w:cs="Arial"/>
-          <w:sz w:val="18"/>
-          <w:szCs w:val="18"/>
-          <w:lang w:val="es-ES_tradnl"/>
-        </w:rPr>
-      </w:pPr>
-    </w:p>
-    <w:p>
-      <w:pPr>
-        <w:rPr>
-          <w:rFonts w:ascii="Arial" w:hAnsi="Arial" w:cs="Arial"/>
-          <w:sz w:val="18"/>
-          <w:szCs w:val="18"/>
-          <w:lang w:val="es-ES_tradnl"/>
-        </w:rPr>
-      </w:pPr>
-      <w:r>
-        <w:rPr>
-          <w:rFonts w:ascii="Arial" w:hAnsi="Arial" w:cs="Arial"/>
-          <w:sz w:val="18"/>
-          <w:szCs w:val="18"/>
-          <w:highlight w:val="yellow"/>
-          <w:lang w:val="es-ES_tradnl"/>
-        </w:rPr>
-        <w:t xml:space="preserve">Explicación </w:t>
-      </w:r>
-      <w:r>
-        <w:rPr>
-          <w:rFonts w:ascii="Arial" w:hAnsi="Arial" w:cs="Arial"/>
-          <w:sz w:val="18"/>
-          <w:szCs w:val="18"/>
-          <w:highlight w:val="yellow"/>
-          <w:lang w:val="es-ES_tradnl"/>
-        </w:rPr>
-        <w:t>(</w:t>
-      </w:r>
-      <w:r>
-        <w:rPr>
-          <w:rFonts w:ascii="Arial" w:hAnsi="Arial" w:cs="Arial"/>
-          <w:b/>
-          <w:sz w:val="18"/>
-          <w:szCs w:val="18"/>
-          <w:highlight w:val="yellow"/>
-          <w:lang w:val="es-ES_tradnl"/>
-        </w:rPr>
-        <w:t>500</w:t>
-      </w:r>
-      <w:r>
-        <w:rPr>
-          <w:rFonts w:ascii="Arial" w:hAnsi="Arial" w:cs="Arial"/>
-          <w:sz w:val="18"/>
-          <w:szCs w:val="18"/>
-          <w:highlight w:val="yellow"/>
-          <w:lang w:val="es-ES_tradnl"/>
-        </w:rPr>
-        <w:t xml:space="preserve"> caracteres máximo</w:t>
-      </w:r>
-      <w:r>
-        <w:rPr>
-          <w:rFonts w:ascii="Arial" w:hAnsi="Arial" w:cs="Arial"/>
-          <w:sz w:val="18"/>
-          <w:szCs w:val="18"/>
-          <w:highlight w:val="yellow"/>
-          <w:lang w:val="es-ES_tradnl"/>
-        </w:rPr>
-        <w:t>)</w:t>
-      </w:r>
-    </w:p>
-    <w:p>
-      <w:pPr>
-        <w:rPr>
-          <w:rFonts w:ascii="Arial" w:hAnsi="Arial" w:cs="Arial"/>
-          <w:sz w:val="18"/>
-          <w:szCs w:val="18"/>
-          <w:lang w:val="es-ES_tradnl"/>
-        </w:rPr>
-      </w:pPr>
-    </w:p>
-    <w:p>
-      <w:pPr>
-        <w:rPr>
-          <w:rFonts w:ascii="Arial" w:hAnsi="Arial" w:cs="Arial"/>
-          <w:sz w:val="18"/>
-          <w:szCs w:val="18"/>
-          <w:lang w:val="es-ES_tradnl"/>
-        </w:rPr>
-      </w:pPr>
-      <w:r>
-        <w:rPr>
-          <w:rFonts w:ascii="Arial" w:hAnsi="Arial" w:cs="Arial"/>
-          <w:sz w:val="18"/>
-          <w:szCs w:val="18"/>
-          <w:highlight w:val="yellow"/>
-          <w:lang w:val="es-ES_tradnl"/>
-        </w:rPr>
-        <w:t>IMAGEN:</w:t>
-      </w:r>
-    </w:p>
-    <w:p>
-      <w:pPr>
-        <w:ind w:left="426"/>
-        <w:rPr>
-          <w:rFonts w:ascii="Arial" w:hAnsi="Arial" w:cs="Arial"/>
-          <w:sz w:val="18"/>
-          <w:szCs w:val="18"/>
-          <w:lang w:val="es-ES_tradnl"/>
-        </w:rPr>
-      </w:pPr>
-      <w:r>
-        <w:rPr>
-          <w:rFonts w:ascii="Arial" w:hAnsi="Arial"/>
-          <w:b/>
-          <w:color w:val="FF0000"/>
-          <w:sz w:val="18"/>
-          <w:szCs w:val="18"/>
-          <w:lang w:val="es-ES_tradnl"/>
-        </w:rPr>
-        <w:t>*</w:t>
-      </w:r>
-      <w:r>
-        <w:rPr>
-          <w:rFonts w:ascii="Arial" w:hAnsi="Arial"/>
-          <w:sz w:val="18"/>
-          <w:szCs w:val="18"/>
-          <w:lang w:val="es-ES_tradnl"/>
-        </w:rPr>
-        <w:t xml:space="preserve"> </w:t>
-      </w:r>
-      <w:r>
-        <w:rPr>
-          <w:rFonts w:ascii="Arial" w:hAnsi="Arial" w:cs="Arial"/>
-          <w:sz w:val="18"/>
-          <w:szCs w:val="18"/>
-          <w:highlight w:val="yellow"/>
-          <w:lang w:val="es-ES_tradnl"/>
-        </w:rPr>
-        <w:t xml:space="preserve">Nombre de archivo </w:t>
-      </w:r>
-      <w:proofErr w:type="spellStart"/>
-      <w:r>
-        <w:rPr>
-          <w:rFonts w:ascii="Arial" w:hAnsi="Arial" w:cs="Arial"/>
-          <w:sz w:val="18"/>
-          <w:szCs w:val="18"/>
-          <w:highlight w:val="yellow"/>
-          <w:lang w:val="es-ES_tradnl"/>
-        </w:rPr>
-        <w:t>Shutterstock</w:t>
-      </w:r>
-      <w:proofErr w:type="spellEnd"/>
-      <w:r>
-        <w:rPr>
-          <w:rFonts w:ascii="Arial" w:hAnsi="Arial" w:cs="Arial"/>
-          <w:sz w:val="18"/>
-          <w:szCs w:val="18"/>
-          <w:highlight w:val="yellow"/>
-          <w:lang w:val="es-ES_tradnl"/>
-        </w:rPr>
-        <w:t xml:space="preserve"> o descripción de ilustración a crear</w:t>
-      </w:r>
-    </w:p>
-    <w:p>
-      <w:pPr>
-        <w:ind w:left="567"/>
-        <w:rPr>
-          <w:rFonts w:ascii="Arial" w:hAnsi="Arial" w:cs="Arial"/>
-          <w:sz w:val="18"/>
-          <w:szCs w:val="18"/>
-          <w:lang w:val="es-ES_tradnl"/>
-        </w:rPr>
-      </w:pPr>
-    </w:p>
-    <w:p>
-      <w:pPr>
-        <w:ind w:left="426"/>
-        <w:rPr>
-          <w:rFonts w:ascii="Arial" w:hAnsi="Arial" w:cs="Arial"/>
-          <w:sz w:val="18"/>
-          <w:szCs w:val="18"/>
-          <w:highlight w:val="yellow"/>
-          <w:lang w:val="es-ES_tradnl"/>
-        </w:rPr>
-      </w:pPr>
-      <w:r>
-        <w:rPr>
-          <w:rFonts w:ascii="Arial" w:hAnsi="Arial"/>
-          <w:b/>
-          <w:color w:val="FF0000"/>
-          <w:sz w:val="18"/>
-          <w:szCs w:val="18"/>
-          <w:lang w:val="es-ES_tradnl"/>
-        </w:rPr>
-        <w:t xml:space="preserve">* </w:t>
-      </w:r>
-      <w:r>
-        <w:rPr>
-          <w:rFonts w:ascii="Arial" w:hAnsi="Arial" w:cs="Arial"/>
-          <w:sz w:val="18"/>
-          <w:szCs w:val="18"/>
-          <w:highlight w:val="yellow"/>
-          <w:lang w:val="es-ES_tradnl"/>
-        </w:rPr>
-        <w:t>Imagen normal (</w:t>
-      </w:r>
-      <w:r>
-        <w:rPr>
-          <w:rFonts w:ascii="Arial" w:hAnsi="Arial" w:cs="Arial"/>
-          <w:sz w:val="18"/>
-          <w:szCs w:val="18"/>
-          <w:highlight w:val="yellow"/>
-          <w:lang w:val="es-ES_tradnl"/>
-        </w:rPr>
-        <w:t>codificado ejemplo, CI_S3_G1_REC10_F1</w:t>
-      </w:r>
-      <w:r>
-        <w:rPr>
-          <w:rFonts w:ascii="Arial" w:hAnsi="Arial" w:cs="Arial"/>
-          <w:sz w:val="18"/>
-          <w:szCs w:val="18"/>
-          <w:highlight w:val="yellow"/>
-          <w:lang w:val="es-ES_tradnl"/>
-        </w:rPr>
-        <w:t>n</w:t>
-      </w:r>
-      <w:r>
-        <w:rPr>
-          <w:rFonts w:ascii="Arial" w:hAnsi="Arial" w:cs="Arial"/>
-          <w:sz w:val="18"/>
-          <w:szCs w:val="18"/>
-          <w:highlight w:val="yellow"/>
-          <w:lang w:val="es-ES_tradnl"/>
-        </w:rPr>
-        <w:t>)</w:t>
-      </w:r>
-    </w:p>
-    <w:p>
-      <w:pPr>
-        <w:ind w:left="567"/>
-        <w:rPr>
-          <w:rFonts w:ascii="Arial" w:hAnsi="Arial" w:cs="Arial"/>
-          <w:sz w:val="18"/>
-          <w:szCs w:val="18"/>
-          <w:lang w:val="es-ES_tradnl"/>
-        </w:rPr>
-      </w:pPr>
-    </w:p>
-    <w:p>
-      <w:pPr>
-        <w:ind w:left="426"/>
-        <w:rPr>
-          <w:rFonts w:ascii="Arial" w:hAnsi="Arial" w:cs="Arial"/>
-          <w:sz w:val="18"/>
-          <w:szCs w:val="18"/>
-          <w:lang w:val="es-ES_tradnl"/>
-        </w:rPr>
-      </w:pPr>
-      <w:r>
-        <w:rPr>
-          <w:rFonts w:ascii="Arial" w:hAnsi="Arial"/>
-          <w:b/>
-          <w:color w:val="FF0000"/>
-          <w:sz w:val="18"/>
-          <w:szCs w:val="18"/>
-          <w:lang w:val="es-ES_tradnl"/>
-        </w:rPr>
-        <w:t xml:space="preserve">* </w:t>
-      </w:r>
-      <w:r>
-        <w:rPr>
-          <w:rFonts w:ascii="Arial" w:hAnsi="Arial" w:cs="Arial"/>
-          <w:sz w:val="18"/>
-          <w:szCs w:val="18"/>
-          <w:highlight w:val="yellow"/>
-          <w:lang w:val="es-ES_tradnl"/>
-        </w:rPr>
-        <w:t xml:space="preserve">Imagen amplificada </w:t>
-      </w:r>
-      <w:r>
-        <w:rPr>
-          <w:rFonts w:ascii="Arial" w:hAnsi="Arial" w:cs="Arial"/>
-          <w:b/>
-          <w:sz w:val="18"/>
-          <w:szCs w:val="18"/>
-          <w:highlight w:val="yellow"/>
-          <w:lang w:val="es-ES_tradnl"/>
-        </w:rPr>
-        <w:t>opcional</w:t>
-      </w:r>
-      <w:r>
-        <w:rPr>
-          <w:rFonts w:ascii="Arial" w:hAnsi="Arial" w:cs="Arial"/>
-          <w:sz w:val="18"/>
-          <w:szCs w:val="18"/>
-          <w:highlight w:val="yellow"/>
-          <w:lang w:val="es-ES_tradnl"/>
-        </w:rPr>
-        <w:t xml:space="preserve"> (</w:t>
-      </w:r>
-      <w:r>
-        <w:rPr>
-          <w:rFonts w:ascii="Arial" w:hAnsi="Arial" w:cs="Arial"/>
-          <w:sz w:val="18"/>
-          <w:szCs w:val="18"/>
-          <w:highlight w:val="yellow"/>
-          <w:lang w:val="es-ES_tradnl"/>
-        </w:rPr>
-        <w:t>codificado ejemplo, CI_S3_G1_REC10_F1</w:t>
-      </w:r>
-      <w:r>
-        <w:rPr>
-          <w:rFonts w:ascii="Arial" w:hAnsi="Arial" w:cs="Arial"/>
-          <w:sz w:val="18"/>
-          <w:szCs w:val="18"/>
-          <w:highlight w:val="yellow"/>
-          <w:lang w:val="es-ES_tradnl"/>
-        </w:rPr>
-        <w:t>a</w:t>
-      </w:r>
-      <w:r>
-        <w:rPr>
-          <w:rFonts w:ascii="Arial" w:hAnsi="Arial" w:cs="Arial"/>
-          <w:sz w:val="18"/>
-          <w:szCs w:val="18"/>
-          <w:highlight w:val="yellow"/>
-          <w:lang w:val="es-ES_tradnl"/>
-        </w:rPr>
-        <w:t>)</w:t>
-      </w:r>
-    </w:p>
-    <w:p>
-      <w:pPr>
-        <w:ind w:left="567"/>
-        <w:rPr>
-          <w:rFonts w:ascii="Arial" w:hAnsi="Arial" w:cs="Arial"/>
-          <w:sz w:val="18"/>
-          <w:szCs w:val="18"/>
-          <w:lang w:val="es-ES_tradnl"/>
-        </w:rPr>
-      </w:pPr>
-    </w:p>
-    <w:p>
-      <w:pPr>
-        <w:rPr>
-          <w:rFonts w:ascii="Arial" w:hAnsi="Arial" w:cs="Arial"/>
-          <w:sz w:val="18"/>
-          <w:szCs w:val="18"/>
-          <w:lang w:val="es-ES_tradnl"/>
-        </w:rPr>
-      </w:pPr>
-      <w:r>
-        <w:rPr>
-          <w:rFonts w:ascii="Arial" w:hAnsi="Arial" w:cs="Arial"/>
-          <w:sz w:val="18"/>
-          <w:szCs w:val="18"/>
-          <w:highlight w:val="yellow"/>
-          <w:lang w:val="es-ES_tradnl"/>
-        </w:rPr>
-        <w:t xml:space="preserve">Texto (lectura </w:t>
-      </w:r>
-      <w:r>
-        <w:rPr>
-          <w:rFonts w:ascii="Arial" w:hAnsi="Arial" w:cs="Arial"/>
-          <w:b/>
-          <w:sz w:val="18"/>
-          <w:szCs w:val="18"/>
-          <w:highlight w:val="yellow"/>
-          <w:lang w:val="es-ES_tradnl"/>
-        </w:rPr>
-        <w:t>500</w:t>
-      </w:r>
-      <w:r>
-        <w:rPr>
-          <w:rFonts w:ascii="Arial" w:hAnsi="Arial" w:cs="Arial"/>
-          <w:sz w:val="18"/>
-          <w:szCs w:val="18"/>
-          <w:highlight w:val="yellow"/>
-          <w:lang w:val="es-ES_tradnl"/>
-        </w:rPr>
-        <w:t xml:space="preserve"> caracteres máximo</w:t>
-      </w:r>
-      <w:r>
-        <w:rPr>
-          <w:rFonts w:ascii="Arial" w:hAnsi="Arial" w:cs="Arial"/>
-          <w:sz w:val="18"/>
-          <w:szCs w:val="18"/>
-          <w:highlight w:val="yellow"/>
-          <w:lang w:val="es-ES_tradnl"/>
-        </w:rPr>
-        <w:t>)</w:t>
-      </w:r>
-      <w:r>
-        <w:rPr>
-          <w:rFonts w:ascii="Arial" w:hAnsi="Arial" w:cs="Arial"/>
-          <w:sz w:val="18"/>
-          <w:szCs w:val="18"/>
-          <w:highlight w:val="yellow"/>
-          <w:lang w:val="es-ES_tradnl"/>
-        </w:rPr>
-        <w:t xml:space="preserve"> </w:t>
-      </w:r>
-    </w:p>
-    <w:p>
-      <w:pPr>
-        <w:rPr>
-          <w:rFonts w:ascii="Arial" w:hAnsi="Arial" w:cs="Arial"/>
-          <w:sz w:val="18"/>
-          <w:szCs w:val="18"/>
-          <w:lang w:val="es-ES_tradnl"/>
-        </w:rPr>
-      </w:pPr>
-    </w:p>
-    <w:p>
-      <w:pPr>
-        <w:rPr>
-          <w:rFonts w:ascii="Arial" w:hAnsi="Arial" w:cs="Arial"/>
-          <w:sz w:val="18"/>
-          <w:szCs w:val="18"/>
-          <w:lang w:val="es-ES_tradnl"/>
-        </w:rPr>
-      </w:pPr>
-    </w:p>
-    <w:p>
-      <w:pPr>
-        <w:rPr>
-          <w:rFonts w:ascii="Arial" w:hAnsi="Arial" w:cs="Arial"/>
-          <w:sz w:val="18"/>
-          <w:szCs w:val="18"/>
-          <w:lang w:val="es-ES_tradnl"/>
-        </w:rPr>
-      </w:pPr>
-      <w:r>
-        <w:rPr>
-          <w:rFonts w:ascii="Arial" w:hAnsi="Arial" w:cs="Arial"/>
-          <w:sz w:val="18"/>
-          <w:szCs w:val="18"/>
-          <w:highlight w:val="green"/>
-          <w:lang w:val="es-ES_tradnl"/>
-        </w:rPr>
-        <w:t>PREGUNTA 9</w:t>
-      </w:r>
-    </w:p>
-    <w:p>
-      <w:pPr>
-        <w:rPr>
-          <w:rFonts w:ascii="Arial" w:hAnsi="Arial" w:cs="Arial"/>
-          <w:sz w:val="18"/>
-          <w:szCs w:val="18"/>
-          <w:lang w:val="es-ES_tradnl"/>
-        </w:rPr>
-      </w:pPr>
-    </w:p>
-    <w:p>
-      <w:pPr>
-        <w:rPr>
-          <w:rFonts w:ascii="Arial" w:hAnsi="Arial" w:cs="Arial"/>
-          <w:sz w:val="18"/>
-          <w:szCs w:val="18"/>
-          <w:lang w:val="es-ES_tradnl"/>
-        </w:rPr>
-      </w:pPr>
-      <w:r>
-        <w:rPr>
-          <w:rFonts w:ascii="Arial" w:hAnsi="Arial"/>
-          <w:b/>
-          <w:color w:val="FF0000"/>
-          <w:sz w:val="18"/>
-          <w:szCs w:val="18"/>
-          <w:lang w:val="es-ES_tradnl"/>
-        </w:rPr>
-        <w:t>*</w:t>
-      </w:r>
-      <w:r>
-        <w:rPr>
-          <w:rFonts w:ascii="Arial" w:hAnsi="Arial"/>
-          <w:color w:val="FF0000"/>
-          <w:sz w:val="18"/>
-          <w:szCs w:val="18"/>
-          <w:lang w:val="es-ES_tradnl"/>
-        </w:rPr>
-        <w:t xml:space="preserve"> </w:t>
-      </w:r>
-      <w:r>
-        <w:rPr>
-          <w:rFonts w:ascii="Arial" w:hAnsi="Arial" w:cs="Arial"/>
-          <w:sz w:val="18"/>
-          <w:szCs w:val="18"/>
-          <w:highlight w:val="yellow"/>
-          <w:lang w:val="es-ES_tradnl"/>
-        </w:rPr>
-        <w:t>Enunciado (p</w:t>
-      </w:r>
-      <w:r>
-        <w:rPr>
-          <w:rFonts w:ascii="Arial" w:hAnsi="Arial" w:cs="Arial"/>
-          <w:sz w:val="18"/>
-          <w:szCs w:val="18"/>
-          <w:highlight w:val="yellow"/>
-          <w:lang w:val="es-ES_tradnl"/>
-        </w:rPr>
-        <w:t xml:space="preserve">regunta </w:t>
-      </w:r>
-      <w:r>
-        <w:rPr>
-          <w:rFonts w:ascii="Arial" w:hAnsi="Arial" w:cs="Arial"/>
-          <w:b/>
-          <w:sz w:val="18"/>
-          <w:szCs w:val="18"/>
-          <w:highlight w:val="yellow"/>
-          <w:lang w:val="es-ES_tradnl"/>
-        </w:rPr>
-        <w:t>500</w:t>
-      </w:r>
-      <w:r>
-        <w:rPr>
-          <w:rFonts w:ascii="Arial" w:hAnsi="Arial" w:cs="Arial"/>
-          <w:sz w:val="18"/>
-          <w:szCs w:val="18"/>
-          <w:highlight w:val="yellow"/>
-          <w:lang w:val="es-ES_tradnl"/>
-        </w:rPr>
-        <w:t xml:space="preserve"> caracteres máximo</w:t>
-      </w:r>
-      <w:r>
-        <w:rPr>
-          <w:rFonts w:ascii="Arial" w:hAnsi="Arial" w:cs="Arial"/>
-          <w:sz w:val="18"/>
-          <w:szCs w:val="18"/>
-          <w:highlight w:val="yellow"/>
-          <w:lang w:val="es-ES_tradnl"/>
-        </w:rPr>
-        <w:t>)</w:t>
-      </w:r>
-    </w:p>
-    <w:p>
-      <w:pPr>
-        <w:rPr>
-          <w:rFonts w:ascii="Arial" w:hAnsi="Arial" w:cs="Arial"/>
-          <w:sz w:val="18"/>
-          <w:szCs w:val="18"/>
-          <w:lang w:val="es-ES_tradnl"/>
-        </w:rPr>
-      </w:pPr>
-    </w:p>
-    <w:p>
-      <w:pPr>
-        <w:rPr>
-          <w:rFonts w:ascii="Arial" w:hAnsi="Arial" w:cs="Arial"/>
-          <w:sz w:val="18"/>
-          <w:szCs w:val="18"/>
-          <w:lang w:val="es-ES_tradnl"/>
-        </w:rPr>
-      </w:pPr>
-      <w:r>
-        <w:rPr>
-          <w:rFonts w:ascii="Arial" w:hAnsi="Arial"/>
-          <w:b/>
-          <w:color w:val="FF0000"/>
-          <w:sz w:val="18"/>
-          <w:szCs w:val="18"/>
-          <w:lang w:val="es-ES_tradnl"/>
-        </w:rPr>
-        <w:t>*</w:t>
-      </w:r>
-      <w:r>
-        <w:rPr>
-          <w:rFonts w:ascii="Arial" w:hAnsi="Arial"/>
-          <w:color w:val="FF0000"/>
-          <w:sz w:val="18"/>
-          <w:szCs w:val="18"/>
-          <w:lang w:val="es-ES_tradnl"/>
-        </w:rPr>
-        <w:t xml:space="preserve"> </w:t>
-      </w:r>
-      <w:r>
-        <w:rPr>
-          <w:rFonts w:ascii="Arial" w:hAnsi="Arial" w:cs="Arial"/>
-          <w:sz w:val="18"/>
-          <w:szCs w:val="18"/>
-          <w:highlight w:val="yellow"/>
-          <w:lang w:val="es-ES_tradnl"/>
-        </w:rPr>
-        <w:t>Nivel</w:t>
-      </w:r>
-      <w:r>
-        <w:rPr>
-          <w:rFonts w:ascii="Arial" w:hAnsi="Arial" w:cs="Arial"/>
-          <w:sz w:val="18"/>
-          <w:szCs w:val="18"/>
-          <w:highlight w:val="yellow"/>
-          <w:lang w:val="es-ES_tradnl"/>
-        </w:rPr>
-        <w:t xml:space="preserve"> 1-Fácil, 2-Medio, ó 3-Dificil:</w:t>
-      </w:r>
-      <w:r>
-        <w:rPr>
-          <w:rFonts w:ascii="Arial" w:hAnsi="Arial" w:cs="Arial"/>
-          <w:sz w:val="18"/>
-          <w:szCs w:val="18"/>
-          <w:lang w:val="es-ES_tradnl"/>
-        </w:rPr>
-        <w:t xml:space="preserve"> </w:t>
-      </w:r>
-    </w:p>
-    <w:p>
-      <w:pPr>
-        <w:rPr>
-          <w:rFonts w:ascii="Arial" w:hAnsi="Arial" w:cs="Arial"/>
-          <w:sz w:val="18"/>
-          <w:szCs w:val="18"/>
-          <w:lang w:val="es-ES_tradnl"/>
-        </w:rPr>
-      </w:pPr>
-    </w:p>
-    <w:p>
-      <w:pPr>
-        <w:rPr>
-          <w:rFonts w:ascii="Arial" w:hAnsi="Arial" w:cs="Arial"/>
-          <w:sz w:val="18"/>
-          <w:szCs w:val="18"/>
-          <w:lang w:val="es-ES_tradnl"/>
-        </w:rPr>
-      </w:pPr>
-      <w:r>
-        <w:rPr>
-          <w:rFonts w:ascii="Arial" w:hAnsi="Arial" w:cs="Arial"/>
-          <w:sz w:val="18"/>
-          <w:szCs w:val="18"/>
-          <w:highlight w:val="yellow"/>
-          <w:lang w:val="es-ES_tradnl"/>
-        </w:rPr>
-        <w:t xml:space="preserve">Explicación </w:t>
-      </w:r>
-      <w:r>
-        <w:rPr>
-          <w:rFonts w:ascii="Arial" w:hAnsi="Arial" w:cs="Arial"/>
-          <w:sz w:val="18"/>
-          <w:szCs w:val="18"/>
-          <w:highlight w:val="yellow"/>
-          <w:lang w:val="es-ES_tradnl"/>
-        </w:rPr>
-        <w:t>(</w:t>
-      </w:r>
-      <w:r>
-        <w:rPr>
-          <w:rFonts w:ascii="Arial" w:hAnsi="Arial" w:cs="Arial"/>
-          <w:b/>
-          <w:sz w:val="18"/>
-          <w:szCs w:val="18"/>
-          <w:highlight w:val="yellow"/>
-          <w:lang w:val="es-ES_tradnl"/>
-        </w:rPr>
-        <w:t>500</w:t>
-      </w:r>
-      <w:r>
-        <w:rPr>
-          <w:rFonts w:ascii="Arial" w:hAnsi="Arial" w:cs="Arial"/>
-          <w:sz w:val="18"/>
-          <w:szCs w:val="18"/>
-          <w:highlight w:val="yellow"/>
-          <w:lang w:val="es-ES_tradnl"/>
-        </w:rPr>
-        <w:t xml:space="preserve"> caracteres máximo</w:t>
-      </w:r>
-      <w:r>
-        <w:rPr>
-          <w:rFonts w:ascii="Arial" w:hAnsi="Arial" w:cs="Arial"/>
-          <w:sz w:val="18"/>
-          <w:szCs w:val="18"/>
-          <w:highlight w:val="yellow"/>
-          <w:lang w:val="es-ES_tradnl"/>
-        </w:rPr>
-        <w:t>)</w:t>
-      </w:r>
-    </w:p>
-    <w:p>
-      <w:pPr>
-        <w:rPr>
-          <w:rFonts w:ascii="Arial" w:hAnsi="Arial" w:cs="Arial"/>
-          <w:sz w:val="18"/>
-          <w:szCs w:val="18"/>
-          <w:lang w:val="es-ES_tradnl"/>
-        </w:rPr>
-      </w:pPr>
-    </w:p>
-    <w:p>
-      <w:pPr>
-        <w:rPr>
-          <w:rFonts w:ascii="Arial" w:hAnsi="Arial" w:cs="Arial"/>
-          <w:sz w:val="18"/>
-          <w:szCs w:val="18"/>
-          <w:lang w:val="es-ES_tradnl"/>
-        </w:rPr>
-      </w:pPr>
-      <w:r>
-        <w:rPr>
-          <w:rFonts w:ascii="Arial" w:hAnsi="Arial" w:cs="Arial"/>
-          <w:sz w:val="18"/>
-          <w:szCs w:val="18"/>
-          <w:highlight w:val="yellow"/>
-          <w:lang w:val="es-ES_tradnl"/>
-        </w:rPr>
-        <w:t>IMAGEN:</w:t>
-      </w:r>
-    </w:p>
-    <w:p>
-      <w:pPr>
-        <w:ind w:left="426"/>
-        <w:rPr>
-          <w:rFonts w:ascii="Arial" w:hAnsi="Arial" w:cs="Arial"/>
-          <w:sz w:val="18"/>
-          <w:szCs w:val="18"/>
-          <w:lang w:val="es-ES_tradnl"/>
-        </w:rPr>
-      </w:pPr>
-      <w:r>
-        <w:rPr>
-          <w:rFonts w:ascii="Arial" w:hAnsi="Arial"/>
-          <w:b/>
-          <w:color w:val="FF0000"/>
-          <w:sz w:val="18"/>
-          <w:szCs w:val="18"/>
-          <w:lang w:val="es-ES_tradnl"/>
-        </w:rPr>
-        <w:t>*</w:t>
-      </w:r>
-      <w:r>
-        <w:rPr>
-          <w:rFonts w:ascii="Arial" w:hAnsi="Arial"/>
-          <w:sz w:val="18"/>
-          <w:szCs w:val="18"/>
-          <w:lang w:val="es-ES_tradnl"/>
-        </w:rPr>
-        <w:t xml:space="preserve"> </w:t>
-      </w:r>
-      <w:r>
-        <w:rPr>
-          <w:rFonts w:ascii="Arial" w:hAnsi="Arial" w:cs="Arial"/>
-          <w:sz w:val="18"/>
-          <w:szCs w:val="18"/>
-          <w:highlight w:val="yellow"/>
-          <w:lang w:val="es-ES_tradnl"/>
-        </w:rPr>
-        <w:t xml:space="preserve">Nombre de archivo </w:t>
-      </w:r>
-      <w:proofErr w:type="spellStart"/>
-      <w:r>
-        <w:rPr>
-          <w:rFonts w:ascii="Arial" w:hAnsi="Arial" w:cs="Arial"/>
-          <w:sz w:val="18"/>
-          <w:szCs w:val="18"/>
-          <w:highlight w:val="yellow"/>
-          <w:lang w:val="es-ES_tradnl"/>
-        </w:rPr>
-        <w:t>Shutterstock</w:t>
-      </w:r>
-      <w:proofErr w:type="spellEnd"/>
-      <w:r>
-        <w:rPr>
-          <w:rFonts w:ascii="Arial" w:hAnsi="Arial" w:cs="Arial"/>
-          <w:sz w:val="18"/>
-          <w:szCs w:val="18"/>
-          <w:highlight w:val="yellow"/>
-          <w:lang w:val="es-ES_tradnl"/>
-        </w:rPr>
-        <w:t xml:space="preserve"> o descripción de ilustración a crear</w:t>
-      </w:r>
-    </w:p>
-    <w:p>
-      <w:pPr>
-        <w:ind w:left="567"/>
-        <w:rPr>
-          <w:rFonts w:ascii="Arial" w:hAnsi="Arial" w:cs="Arial"/>
-          <w:sz w:val="18"/>
-          <w:szCs w:val="18"/>
-          <w:lang w:val="es-ES_tradnl"/>
-        </w:rPr>
-      </w:pPr>
-    </w:p>
-    <w:p>
-      <w:pPr>
-        <w:ind w:left="426"/>
-        <w:rPr>
-          <w:rFonts w:ascii="Arial" w:hAnsi="Arial" w:cs="Arial"/>
-          <w:sz w:val="18"/>
-          <w:szCs w:val="18"/>
-          <w:highlight w:val="yellow"/>
-          <w:lang w:val="es-ES_tradnl"/>
-        </w:rPr>
-      </w:pPr>
-      <w:r>
-        <w:rPr>
-          <w:rFonts w:ascii="Arial" w:hAnsi="Arial"/>
-          <w:b/>
-          <w:color w:val="FF0000"/>
-          <w:sz w:val="18"/>
-          <w:szCs w:val="18"/>
-          <w:lang w:val="es-ES_tradnl"/>
-        </w:rPr>
-        <w:t xml:space="preserve">* </w:t>
-      </w:r>
-      <w:r>
-        <w:rPr>
-          <w:rFonts w:ascii="Arial" w:hAnsi="Arial" w:cs="Arial"/>
-          <w:sz w:val="18"/>
-          <w:szCs w:val="18"/>
-          <w:highlight w:val="yellow"/>
-          <w:lang w:val="es-ES_tradnl"/>
-        </w:rPr>
-        <w:t>Imagen normal (</w:t>
-      </w:r>
-      <w:r>
-        <w:rPr>
-          <w:rFonts w:ascii="Arial" w:hAnsi="Arial" w:cs="Arial"/>
-          <w:sz w:val="18"/>
-          <w:szCs w:val="18"/>
-          <w:highlight w:val="yellow"/>
-          <w:lang w:val="es-ES_tradnl"/>
-        </w:rPr>
-        <w:t>codificado ejemplo, CI_S3_G1_REC10_F1</w:t>
-      </w:r>
-      <w:r>
-        <w:rPr>
-          <w:rFonts w:ascii="Arial" w:hAnsi="Arial" w:cs="Arial"/>
-          <w:sz w:val="18"/>
-          <w:szCs w:val="18"/>
-          <w:highlight w:val="yellow"/>
-          <w:lang w:val="es-ES_tradnl"/>
-        </w:rPr>
-        <w:t>n</w:t>
-      </w:r>
-      <w:r>
-        <w:rPr>
-          <w:rFonts w:ascii="Arial" w:hAnsi="Arial" w:cs="Arial"/>
-          <w:sz w:val="18"/>
-          <w:szCs w:val="18"/>
-          <w:highlight w:val="yellow"/>
-          <w:lang w:val="es-ES_tradnl"/>
-        </w:rPr>
-        <w:t>)</w:t>
-      </w:r>
-    </w:p>
-    <w:p>
-      <w:pPr>
-        <w:ind w:left="567"/>
-        <w:rPr>
-          <w:rFonts w:ascii="Arial" w:hAnsi="Arial" w:cs="Arial"/>
-          <w:sz w:val="18"/>
-          <w:szCs w:val="18"/>
-          <w:lang w:val="es-ES_tradnl"/>
-        </w:rPr>
-      </w:pPr>
-    </w:p>
-    <w:p>
-      <w:pPr>
-        <w:ind w:left="426"/>
-        <w:rPr>
-          <w:rFonts w:ascii="Arial" w:hAnsi="Arial" w:cs="Arial"/>
-          <w:sz w:val="18"/>
-          <w:szCs w:val="18"/>
-          <w:lang w:val="es-ES_tradnl"/>
-        </w:rPr>
-      </w:pPr>
-      <w:r>
-        <w:rPr>
-          <w:rFonts w:ascii="Arial" w:hAnsi="Arial"/>
-          <w:b/>
-          <w:color w:val="FF0000"/>
-          <w:sz w:val="18"/>
-          <w:szCs w:val="18"/>
-          <w:lang w:val="es-ES_tradnl"/>
-        </w:rPr>
-        <w:t xml:space="preserve">* </w:t>
-      </w:r>
-      <w:r>
-        <w:rPr>
-          <w:rFonts w:ascii="Arial" w:hAnsi="Arial" w:cs="Arial"/>
-          <w:sz w:val="18"/>
-          <w:szCs w:val="18"/>
-          <w:highlight w:val="yellow"/>
-          <w:lang w:val="es-ES_tradnl"/>
-        </w:rPr>
-        <w:t xml:space="preserve">Imagen amplificada </w:t>
-      </w:r>
-      <w:r>
-        <w:rPr>
-          <w:rFonts w:ascii="Arial" w:hAnsi="Arial" w:cs="Arial"/>
-          <w:b/>
-          <w:sz w:val="18"/>
-          <w:szCs w:val="18"/>
-          <w:highlight w:val="yellow"/>
-          <w:lang w:val="es-ES_tradnl"/>
-        </w:rPr>
-        <w:t>opcional</w:t>
-      </w:r>
-      <w:r>
-        <w:rPr>
-          <w:rFonts w:ascii="Arial" w:hAnsi="Arial" w:cs="Arial"/>
-          <w:sz w:val="18"/>
-          <w:szCs w:val="18"/>
-          <w:highlight w:val="yellow"/>
-          <w:lang w:val="es-ES_tradnl"/>
-        </w:rPr>
-        <w:t xml:space="preserve"> (</w:t>
-      </w:r>
-      <w:r>
-        <w:rPr>
-          <w:rFonts w:ascii="Arial" w:hAnsi="Arial" w:cs="Arial"/>
-          <w:sz w:val="18"/>
-          <w:szCs w:val="18"/>
-          <w:highlight w:val="yellow"/>
-          <w:lang w:val="es-ES_tradnl"/>
-        </w:rPr>
-        <w:t>codificado ejemplo, CI_S3_G1_REC10_F1</w:t>
-      </w:r>
-      <w:r>
-        <w:rPr>
-          <w:rFonts w:ascii="Arial" w:hAnsi="Arial" w:cs="Arial"/>
-          <w:sz w:val="18"/>
-          <w:szCs w:val="18"/>
-          <w:highlight w:val="yellow"/>
-          <w:lang w:val="es-ES_tradnl"/>
-        </w:rPr>
-        <w:t>a</w:t>
-      </w:r>
-      <w:r>
-        <w:rPr>
-          <w:rFonts w:ascii="Arial" w:hAnsi="Arial" w:cs="Arial"/>
-          <w:sz w:val="18"/>
-          <w:szCs w:val="18"/>
-          <w:highlight w:val="yellow"/>
-          <w:lang w:val="es-ES_tradnl"/>
-        </w:rPr>
-        <w:t>)</w:t>
-      </w:r>
-    </w:p>
-    <w:p>
-      <w:pPr>
-        <w:ind w:left="567"/>
-        <w:rPr>
-          <w:rFonts w:ascii="Arial" w:hAnsi="Arial" w:cs="Arial"/>
-          <w:sz w:val="18"/>
-          <w:szCs w:val="18"/>
-          <w:lang w:val="es-ES_tradnl"/>
-        </w:rPr>
-      </w:pPr>
-    </w:p>
-    <w:p>
-      <w:pPr>
-        <w:rPr>
-          <w:rFonts w:ascii="Arial" w:hAnsi="Arial" w:cs="Arial"/>
-          <w:sz w:val="18"/>
-          <w:szCs w:val="18"/>
-          <w:lang w:val="es-ES_tradnl"/>
-        </w:rPr>
-      </w:pPr>
-      <w:r>
-        <w:rPr>
-          <w:rFonts w:ascii="Arial" w:hAnsi="Arial" w:cs="Arial"/>
-          <w:sz w:val="18"/>
-          <w:szCs w:val="18"/>
-          <w:highlight w:val="yellow"/>
-          <w:lang w:val="es-ES_tradnl"/>
-        </w:rPr>
-        <w:t xml:space="preserve">Texto (lectura </w:t>
-      </w:r>
-      <w:r>
-        <w:rPr>
-          <w:rFonts w:ascii="Arial" w:hAnsi="Arial" w:cs="Arial"/>
-          <w:b/>
-          <w:sz w:val="18"/>
-          <w:szCs w:val="18"/>
-          <w:highlight w:val="yellow"/>
-          <w:lang w:val="es-ES_tradnl"/>
-        </w:rPr>
-        <w:t>500</w:t>
-      </w:r>
-      <w:r>
-        <w:rPr>
-          <w:rFonts w:ascii="Arial" w:hAnsi="Arial" w:cs="Arial"/>
-          <w:sz w:val="18"/>
-          <w:szCs w:val="18"/>
-          <w:highlight w:val="yellow"/>
-          <w:lang w:val="es-ES_tradnl"/>
-        </w:rPr>
-        <w:t xml:space="preserve"> caracteres máximo</w:t>
-      </w:r>
-      <w:r>
-        <w:rPr>
-          <w:rFonts w:ascii="Arial" w:hAnsi="Arial" w:cs="Arial"/>
-          <w:sz w:val="18"/>
-          <w:szCs w:val="18"/>
-          <w:highlight w:val="yellow"/>
-          <w:lang w:val="es-ES_tradnl"/>
-        </w:rPr>
-        <w:t>)</w:t>
-      </w:r>
-      <w:r>
-        <w:rPr>
-          <w:rFonts w:ascii="Arial" w:hAnsi="Arial" w:cs="Arial"/>
-          <w:sz w:val="18"/>
-          <w:szCs w:val="18"/>
-          <w:highlight w:val="yellow"/>
-          <w:lang w:val="es-ES_tradnl"/>
-        </w:rPr>
-        <w:t xml:space="preserve"> </w:t>
-      </w:r>
-    </w:p>
-    <w:p>
-      <w:pPr>
-        <w:rPr>
-          <w:rFonts w:ascii="Arial" w:hAnsi="Arial" w:cs="Arial"/>
-          <w:sz w:val="18"/>
-          <w:szCs w:val="18"/>
-          <w:lang w:val="es-ES_tradnl"/>
-        </w:rPr>
-      </w:pPr>
-    </w:p>
-    <w:p>
-      <w:pPr>
-        <w:rPr>
-          <w:rFonts w:ascii="Arial" w:hAnsi="Arial" w:cs="Arial"/>
-          <w:sz w:val="18"/>
-          <w:szCs w:val="18"/>
-          <w:lang w:val="es-ES_tradnl"/>
-        </w:rPr>
-      </w:pPr>
-    </w:p>
-    <w:p>
-      <w:pPr>
-        <w:rPr>
-          <w:rFonts w:ascii="Arial" w:hAnsi="Arial" w:cs="Arial"/>
-          <w:sz w:val="18"/>
-          <w:szCs w:val="18"/>
-          <w:lang w:val="es-ES_tradnl"/>
-        </w:rPr>
-      </w:pPr>
-      <w:r>
-        <w:rPr>
-          <w:rFonts w:ascii="Arial" w:hAnsi="Arial" w:cs="Arial"/>
-          <w:sz w:val="18"/>
-          <w:szCs w:val="18"/>
-          <w:highlight w:val="green"/>
-          <w:lang w:val="es-ES_tradnl"/>
-        </w:rPr>
-        <w:t>PREGUNTA 10</w:t>
-      </w:r>
-    </w:p>
-    <w:p>
-      <w:pPr>
-        <w:rPr>
-          <w:rFonts w:ascii="Arial" w:hAnsi="Arial" w:cs="Arial"/>
-          <w:sz w:val="18"/>
-          <w:szCs w:val="18"/>
-          <w:lang w:val="es-ES_tradnl"/>
-        </w:rPr>
-      </w:pPr>
-      <w:r>
-        <w:rPr>
-          <w:rFonts w:ascii="Arial" w:hAnsi="Arial"/>
-          <w:b/>
-          <w:color w:val="FF0000"/>
-          <w:sz w:val="18"/>
-          <w:szCs w:val="18"/>
-          <w:lang w:val="es-ES_tradnl"/>
-        </w:rPr>
-        <w:t>*</w:t>
-      </w:r>
-      <w:r>
-        <w:rPr>
-          <w:rFonts w:ascii="Arial" w:hAnsi="Arial"/>
-          <w:color w:val="FF0000"/>
-          <w:sz w:val="18"/>
-          <w:szCs w:val="18"/>
-          <w:lang w:val="es-ES_tradnl"/>
-        </w:rPr>
-        <w:t xml:space="preserve"> </w:t>
-      </w:r>
-      <w:r>
-        <w:rPr>
-          <w:rFonts w:ascii="Arial" w:hAnsi="Arial" w:cs="Arial"/>
-          <w:sz w:val="18"/>
-          <w:szCs w:val="18"/>
-          <w:highlight w:val="yellow"/>
-          <w:lang w:val="es-ES_tradnl"/>
-        </w:rPr>
-        <w:t>Enunciado (p</w:t>
-      </w:r>
-      <w:r>
-        <w:rPr>
-          <w:rFonts w:ascii="Arial" w:hAnsi="Arial" w:cs="Arial"/>
-          <w:sz w:val="18"/>
-          <w:szCs w:val="18"/>
-          <w:highlight w:val="yellow"/>
-          <w:lang w:val="es-ES_tradnl"/>
-        </w:rPr>
-        <w:t xml:space="preserve">regunta </w:t>
-      </w:r>
-      <w:r>
-        <w:rPr>
-          <w:rFonts w:ascii="Arial" w:hAnsi="Arial" w:cs="Arial"/>
-          <w:b/>
-          <w:sz w:val="18"/>
-          <w:szCs w:val="18"/>
-          <w:highlight w:val="yellow"/>
-          <w:lang w:val="es-ES_tradnl"/>
-        </w:rPr>
-        <w:t>500</w:t>
-      </w:r>
-      <w:r>
-        <w:rPr>
-          <w:rFonts w:ascii="Arial" w:hAnsi="Arial" w:cs="Arial"/>
-          <w:sz w:val="18"/>
-          <w:szCs w:val="18"/>
-          <w:highlight w:val="yellow"/>
-          <w:lang w:val="es-ES_tradnl"/>
-        </w:rPr>
-        <w:t xml:space="preserve"> caracteres máximo</w:t>
-      </w:r>
-      <w:r>
-        <w:rPr>
-          <w:rFonts w:ascii="Arial" w:hAnsi="Arial" w:cs="Arial"/>
-          <w:sz w:val="18"/>
-          <w:szCs w:val="18"/>
-          <w:highlight w:val="yellow"/>
-          <w:lang w:val="es-ES_tradnl"/>
-        </w:rPr>
-        <w:t>)</w:t>
-      </w:r>
-    </w:p>
-    <w:p>
-      <w:pPr>
-        <w:rPr>
-          <w:rFonts w:ascii="Arial" w:hAnsi="Arial" w:cs="Arial"/>
-          <w:sz w:val="18"/>
-          <w:szCs w:val="18"/>
-          <w:lang w:val="es-ES_tradnl"/>
-        </w:rPr>
-      </w:pPr>
-    </w:p>
-    <w:p>
-      <w:pPr>
-        <w:rPr>
-          <w:rFonts w:ascii="Arial" w:hAnsi="Arial" w:cs="Arial"/>
-          <w:sz w:val="18"/>
-          <w:szCs w:val="18"/>
-          <w:lang w:val="es-ES_tradnl"/>
-        </w:rPr>
-      </w:pPr>
-      <w:r>
-        <w:rPr>
-          <w:rFonts w:ascii="Arial" w:hAnsi="Arial"/>
-          <w:b/>
-          <w:color w:val="FF0000"/>
-          <w:sz w:val="18"/>
-          <w:szCs w:val="18"/>
-          <w:lang w:val="es-ES_tradnl"/>
-        </w:rPr>
-        <w:t>*</w:t>
-      </w:r>
-      <w:r>
-        <w:rPr>
-          <w:rFonts w:ascii="Arial" w:hAnsi="Arial"/>
-          <w:color w:val="FF0000"/>
-          <w:sz w:val="18"/>
-          <w:szCs w:val="18"/>
-          <w:lang w:val="es-ES_tradnl"/>
-        </w:rPr>
-        <w:t xml:space="preserve"> </w:t>
-      </w:r>
-      <w:r>
-        <w:rPr>
-          <w:rFonts w:ascii="Arial" w:hAnsi="Arial" w:cs="Arial"/>
-          <w:sz w:val="18"/>
-          <w:szCs w:val="18"/>
-          <w:highlight w:val="yellow"/>
-          <w:lang w:val="es-ES_tradnl"/>
-        </w:rPr>
-        <w:t>Nivel</w:t>
-      </w:r>
-      <w:r>
-        <w:rPr>
-          <w:rFonts w:ascii="Arial" w:hAnsi="Arial" w:cs="Arial"/>
-          <w:sz w:val="18"/>
-          <w:szCs w:val="18"/>
-          <w:highlight w:val="yellow"/>
-          <w:lang w:val="es-ES_tradnl"/>
-        </w:rPr>
-        <w:t xml:space="preserve"> 1-Fácil, 2-Medio, ó 3-Dificil:</w:t>
-      </w:r>
-      <w:r>
-        <w:rPr>
-          <w:rFonts w:ascii="Arial" w:hAnsi="Arial" w:cs="Arial"/>
-          <w:sz w:val="18"/>
-          <w:szCs w:val="18"/>
-          <w:lang w:val="es-ES_tradnl"/>
-        </w:rPr>
-        <w:t xml:space="preserve"> </w:t>
-      </w:r>
-    </w:p>
-    <w:p>
-      <w:pPr>
-        <w:rPr>
-          <w:rFonts w:ascii="Arial" w:hAnsi="Arial" w:cs="Arial"/>
-          <w:sz w:val="18"/>
-          <w:szCs w:val="18"/>
-          <w:lang w:val="es-ES_tradnl"/>
-        </w:rPr>
-      </w:pPr>
-    </w:p>
-    <w:p>
-      <w:pPr>
-        <w:rPr>
-          <w:rFonts w:ascii="Arial" w:hAnsi="Arial" w:cs="Arial"/>
-          <w:sz w:val="18"/>
-          <w:szCs w:val="18"/>
-          <w:lang w:val="es-ES_tradnl"/>
-        </w:rPr>
-      </w:pPr>
-      <w:r>
-        <w:rPr>
-          <w:rFonts w:ascii="Arial" w:hAnsi="Arial" w:cs="Arial"/>
-          <w:sz w:val="18"/>
-          <w:szCs w:val="18"/>
-          <w:highlight w:val="yellow"/>
-          <w:lang w:val="es-ES_tradnl"/>
-        </w:rPr>
-        <w:t xml:space="preserve">Explicación </w:t>
-      </w:r>
-      <w:r>
-        <w:rPr>
-          <w:rFonts w:ascii="Arial" w:hAnsi="Arial" w:cs="Arial"/>
-          <w:sz w:val="18"/>
-          <w:szCs w:val="18"/>
-          <w:highlight w:val="yellow"/>
-          <w:lang w:val="es-ES_tradnl"/>
-        </w:rPr>
-        <w:t>(</w:t>
-      </w:r>
-      <w:r>
-        <w:rPr>
-          <w:rFonts w:ascii="Arial" w:hAnsi="Arial" w:cs="Arial"/>
-          <w:b/>
-          <w:sz w:val="18"/>
-          <w:szCs w:val="18"/>
-          <w:highlight w:val="yellow"/>
-          <w:lang w:val="es-ES_tradnl"/>
-        </w:rPr>
-        <w:t>500</w:t>
-      </w:r>
-      <w:r>
-        <w:rPr>
-          <w:rFonts w:ascii="Arial" w:hAnsi="Arial" w:cs="Arial"/>
-          <w:sz w:val="18"/>
-          <w:szCs w:val="18"/>
-          <w:highlight w:val="yellow"/>
-          <w:lang w:val="es-ES_tradnl"/>
-        </w:rPr>
-        <w:t xml:space="preserve"> caracteres máximo</w:t>
-      </w:r>
-      <w:r>
-        <w:rPr>
-          <w:rFonts w:ascii="Arial" w:hAnsi="Arial" w:cs="Arial"/>
-          <w:sz w:val="18"/>
-          <w:szCs w:val="18"/>
-          <w:highlight w:val="yellow"/>
-          <w:lang w:val="es-ES_tradnl"/>
-        </w:rPr>
-        <w:t>)</w:t>
-      </w:r>
-    </w:p>
-    <w:p>
-      <w:pPr>
-        <w:rPr>
-          <w:rFonts w:ascii="Arial" w:hAnsi="Arial" w:cs="Arial"/>
-          <w:sz w:val="18"/>
-          <w:szCs w:val="18"/>
-          <w:lang w:val="es-ES_tradnl"/>
-        </w:rPr>
-      </w:pPr>
-    </w:p>
-    <w:p>
-      <w:pPr>
-        <w:rPr>
-          <w:rFonts w:ascii="Arial" w:hAnsi="Arial" w:cs="Arial"/>
-          <w:sz w:val="18"/>
-          <w:szCs w:val="18"/>
-          <w:lang w:val="es-ES_tradnl"/>
-        </w:rPr>
-      </w:pPr>
-      <w:r>
-        <w:rPr>
-          <w:rFonts w:ascii="Arial" w:hAnsi="Arial" w:cs="Arial"/>
-          <w:sz w:val="18"/>
-          <w:szCs w:val="18"/>
-          <w:highlight w:val="yellow"/>
-          <w:lang w:val="es-ES_tradnl"/>
-        </w:rPr>
-        <w:t>IMAGEN:</w:t>
-      </w:r>
-    </w:p>
-    <w:p>
-      <w:pPr>
-        <w:ind w:left="426"/>
-        <w:rPr>
-          <w:rFonts w:ascii="Arial" w:hAnsi="Arial" w:cs="Arial"/>
-          <w:sz w:val="18"/>
-          <w:szCs w:val="18"/>
-          <w:lang w:val="es-ES_tradnl"/>
-        </w:rPr>
-      </w:pPr>
-      <w:r>
-        <w:rPr>
-          <w:rFonts w:ascii="Arial" w:hAnsi="Arial"/>
-          <w:b/>
-          <w:color w:val="FF0000"/>
-          <w:sz w:val="18"/>
-          <w:szCs w:val="18"/>
-          <w:lang w:val="es-ES_tradnl"/>
-        </w:rPr>
-        <w:t>*</w:t>
-      </w:r>
-      <w:r>
-        <w:rPr>
-          <w:rFonts w:ascii="Arial" w:hAnsi="Arial"/>
-          <w:sz w:val="18"/>
-          <w:szCs w:val="18"/>
-          <w:lang w:val="es-ES_tradnl"/>
-        </w:rPr>
-        <w:t xml:space="preserve"> </w:t>
-      </w:r>
-      <w:r>
-        <w:rPr>
-          <w:rFonts w:ascii="Arial" w:hAnsi="Arial" w:cs="Arial"/>
-          <w:sz w:val="18"/>
-          <w:szCs w:val="18"/>
-          <w:highlight w:val="yellow"/>
-          <w:lang w:val="es-ES_tradnl"/>
-        </w:rPr>
-        <w:t xml:space="preserve">Nombre de archivo </w:t>
-      </w:r>
-      <w:proofErr w:type="spellStart"/>
-      <w:r>
-        <w:rPr>
-          <w:rFonts w:ascii="Arial" w:hAnsi="Arial" w:cs="Arial"/>
-          <w:sz w:val="18"/>
-          <w:szCs w:val="18"/>
-          <w:highlight w:val="yellow"/>
-          <w:lang w:val="es-ES_tradnl"/>
-        </w:rPr>
-        <w:t>Shutterstock</w:t>
-      </w:r>
-      <w:proofErr w:type="spellEnd"/>
-      <w:r>
-        <w:rPr>
-          <w:rFonts w:ascii="Arial" w:hAnsi="Arial" w:cs="Arial"/>
-          <w:sz w:val="18"/>
-          <w:szCs w:val="18"/>
-          <w:highlight w:val="yellow"/>
-          <w:lang w:val="es-ES_tradnl"/>
-        </w:rPr>
-        <w:t xml:space="preserve"> o descripción de ilustración a crear</w:t>
-      </w:r>
-    </w:p>
-    <w:p>
-      <w:pPr>
-        <w:ind w:left="567"/>
-        <w:rPr>
-          <w:rFonts w:ascii="Arial" w:hAnsi="Arial" w:cs="Arial"/>
-          <w:sz w:val="18"/>
-          <w:szCs w:val="18"/>
-          <w:lang w:val="es-ES_tradnl"/>
-        </w:rPr>
-      </w:pPr>
-    </w:p>
-    <w:p>
-      <w:pPr>
-        <w:ind w:left="426"/>
-        <w:rPr>
-          <w:rFonts w:ascii="Arial" w:hAnsi="Arial" w:cs="Arial"/>
-          <w:sz w:val="18"/>
-          <w:szCs w:val="18"/>
-          <w:highlight w:val="yellow"/>
-          <w:lang w:val="es-ES_tradnl"/>
-        </w:rPr>
-      </w:pPr>
-      <w:r>
-        <w:rPr>
-          <w:rFonts w:ascii="Arial" w:hAnsi="Arial"/>
-          <w:b/>
-          <w:color w:val="FF0000"/>
-          <w:sz w:val="18"/>
-          <w:szCs w:val="18"/>
-          <w:lang w:val="es-ES_tradnl"/>
-        </w:rPr>
-        <w:lastRenderedPageBreak/>
-        <w:t xml:space="preserve">* </w:t>
-      </w:r>
-      <w:r>
-        <w:rPr>
-          <w:rFonts w:ascii="Arial" w:hAnsi="Arial" w:cs="Arial"/>
-          <w:sz w:val="18"/>
-          <w:szCs w:val="18"/>
-          <w:highlight w:val="yellow"/>
-          <w:lang w:val="es-ES_tradnl"/>
-        </w:rPr>
-        <w:t>Imagen normal (</w:t>
-      </w:r>
-      <w:r>
-        <w:rPr>
-          <w:rFonts w:ascii="Arial" w:hAnsi="Arial" w:cs="Arial"/>
-          <w:sz w:val="18"/>
-          <w:szCs w:val="18"/>
-          <w:highlight w:val="yellow"/>
-          <w:lang w:val="es-ES_tradnl"/>
-        </w:rPr>
-        <w:t>codificado ejemplo, CI_S3_G1_REC10_F1</w:t>
-      </w:r>
-      <w:r>
-        <w:rPr>
-          <w:rFonts w:ascii="Arial" w:hAnsi="Arial" w:cs="Arial"/>
-          <w:sz w:val="18"/>
-          <w:szCs w:val="18"/>
-          <w:highlight w:val="yellow"/>
-          <w:lang w:val="es-ES_tradnl"/>
-        </w:rPr>
-        <w:t>n</w:t>
-      </w:r>
-      <w:r>
-        <w:rPr>
-          <w:rFonts w:ascii="Arial" w:hAnsi="Arial" w:cs="Arial"/>
-          <w:sz w:val="18"/>
-          <w:szCs w:val="18"/>
-          <w:highlight w:val="yellow"/>
-          <w:lang w:val="es-ES_tradnl"/>
-        </w:rPr>
-        <w:t>)</w:t>
-      </w:r>
-    </w:p>
-    <w:p>
-      <w:pPr>
-        <w:ind w:left="567"/>
-        <w:rPr>
-          <w:rFonts w:ascii="Arial" w:hAnsi="Arial" w:cs="Arial"/>
-          <w:sz w:val="18"/>
-          <w:szCs w:val="18"/>
-          <w:lang w:val="es-ES_tradnl"/>
-        </w:rPr>
-      </w:pPr>
-    </w:p>
-    <w:p>
-      <w:pPr>
-        <w:ind w:left="426"/>
-        <w:rPr>
-          <w:rFonts w:ascii="Arial" w:hAnsi="Arial" w:cs="Arial"/>
-          <w:sz w:val="18"/>
-          <w:szCs w:val="18"/>
-          <w:lang w:val="es-ES_tradnl"/>
-        </w:rPr>
-      </w:pPr>
-      <w:r>
-        <w:rPr>
-          <w:rFonts w:ascii="Arial" w:hAnsi="Arial"/>
-          <w:b/>
-          <w:color w:val="FF0000"/>
-          <w:sz w:val="18"/>
-          <w:szCs w:val="18"/>
-          <w:lang w:val="es-ES_tradnl"/>
-        </w:rPr>
-        <w:t xml:space="preserve">* </w:t>
-      </w:r>
-      <w:r>
-        <w:rPr>
-          <w:rFonts w:ascii="Arial" w:hAnsi="Arial" w:cs="Arial"/>
-          <w:sz w:val="18"/>
-          <w:szCs w:val="18"/>
-          <w:highlight w:val="yellow"/>
-          <w:lang w:val="es-ES_tradnl"/>
-        </w:rPr>
-        <w:t xml:space="preserve">Imagen amplificada </w:t>
-      </w:r>
-      <w:r>
-        <w:rPr>
-          <w:rFonts w:ascii="Arial" w:hAnsi="Arial" w:cs="Arial"/>
-          <w:b/>
-          <w:sz w:val="18"/>
-          <w:szCs w:val="18"/>
-          <w:highlight w:val="yellow"/>
-          <w:lang w:val="es-ES_tradnl"/>
-        </w:rPr>
-        <w:t>opcional</w:t>
-      </w:r>
-      <w:r>
-        <w:rPr>
-          <w:rFonts w:ascii="Arial" w:hAnsi="Arial" w:cs="Arial"/>
-          <w:sz w:val="18"/>
-          <w:szCs w:val="18"/>
-          <w:highlight w:val="yellow"/>
-          <w:lang w:val="es-ES_tradnl"/>
-        </w:rPr>
-        <w:t xml:space="preserve"> (</w:t>
-      </w:r>
-      <w:r>
-        <w:rPr>
-          <w:rFonts w:ascii="Arial" w:hAnsi="Arial" w:cs="Arial"/>
-          <w:sz w:val="18"/>
-          <w:szCs w:val="18"/>
-          <w:highlight w:val="yellow"/>
-          <w:lang w:val="es-ES_tradnl"/>
-        </w:rPr>
-        <w:t>codificado ejemplo, CI_S3_G1_REC10_F1</w:t>
-      </w:r>
-      <w:r>
-        <w:rPr>
-          <w:rFonts w:ascii="Arial" w:hAnsi="Arial" w:cs="Arial"/>
-          <w:sz w:val="18"/>
-          <w:szCs w:val="18"/>
-          <w:highlight w:val="yellow"/>
-          <w:lang w:val="es-ES_tradnl"/>
-        </w:rPr>
-        <w:t>a</w:t>
-      </w:r>
-      <w:r>
-        <w:rPr>
-          <w:rFonts w:ascii="Arial" w:hAnsi="Arial" w:cs="Arial"/>
-          <w:sz w:val="18"/>
-          <w:szCs w:val="18"/>
-          <w:highlight w:val="yellow"/>
-          <w:lang w:val="es-ES_tradnl"/>
-        </w:rPr>
-        <w:t>)</w:t>
-      </w:r>
-    </w:p>
-    <w:p>
-      <w:pPr>
-        <w:ind w:left="567"/>
-        <w:rPr>
-          <w:rFonts w:ascii="Arial" w:hAnsi="Arial" w:cs="Arial"/>
-          <w:sz w:val="18"/>
-          <w:szCs w:val="18"/>
-          <w:lang w:val="es-ES_tradnl"/>
-        </w:rPr>
-      </w:pPr>
-    </w:p>
-    <w:p>
-      <w:pPr>
-        <w:rPr>
-          <w:rFonts w:ascii="Arial" w:hAnsi="Arial" w:cs="Arial"/>
-          <w:sz w:val="18"/>
-          <w:szCs w:val="18"/>
-          <w:lang w:val="es-ES_tradnl"/>
-        </w:rPr>
-      </w:pPr>
-      <w:r>
-        <w:rPr>
-          <w:rFonts w:ascii="Arial" w:hAnsi="Arial" w:cs="Arial"/>
-          <w:sz w:val="18"/>
-          <w:szCs w:val="18"/>
-          <w:highlight w:val="yellow"/>
-          <w:lang w:val="es-ES_tradnl"/>
-        </w:rPr>
-        <w:t xml:space="preserve">Texto (lectura </w:t>
-      </w:r>
-      <w:r>
-        <w:rPr>
-          <w:rFonts w:ascii="Arial" w:hAnsi="Arial" w:cs="Arial"/>
-          <w:b/>
-          <w:sz w:val="18"/>
-          <w:szCs w:val="18"/>
-          <w:highlight w:val="yellow"/>
-          <w:lang w:val="es-ES_tradnl"/>
-        </w:rPr>
-        <w:t>500</w:t>
-      </w:r>
-      <w:r>
-        <w:rPr>
-          <w:rFonts w:ascii="Arial" w:hAnsi="Arial" w:cs="Arial"/>
-          <w:sz w:val="18"/>
-          <w:szCs w:val="18"/>
-          <w:highlight w:val="yellow"/>
-          <w:lang w:val="es-ES_tradnl"/>
-        </w:rPr>
-        <w:t xml:space="preserve"> caracteres máximo</w:t>
-      </w:r>
-      <w:r>
-        <w:rPr>
-          <w:rFonts w:ascii="Arial" w:hAnsi="Arial" w:cs="Arial"/>
-          <w:sz w:val="18"/>
-          <w:szCs w:val="18"/>
-          <w:highlight w:val="yellow"/>
-          <w:lang w:val="es-ES_tradnl"/>
-        </w:rPr>
-        <w:t>)</w:t>
-      </w:r>
-      <w:r>
-        <w:rPr>
-          <w:rFonts w:ascii="Arial" w:hAnsi="Arial" w:cs="Arial"/>
-          <w:sz w:val="18"/>
-          <w:szCs w:val="18"/>
-          <w:highlight w:val="yellow"/>
-          <w:lang w:val="es-ES_tradnl"/>
-        </w:rPr>
-        <w:t xml:space="preserve"> </w:t>
-      </w:r>
-    </w:p>
-    <w:p>
-      <w:pPr>
-        <w:rPr>
-          <w:rFonts w:ascii="Arial" w:hAnsi="Arial" w:cs="Arial"/>
-          <w:sz w:val="18"/>
-          <w:szCs w:val="18"/>
-          <w:lang w:val="es-ES_tradnl"/>
-        </w:rPr>
-      </w:pPr>
-    </w:p>
-    <w:p>
-      <w:pPr>
-        <w:rPr>
-          <w:rFonts w:ascii="Arial" w:hAnsi="Arial" w:cs="Arial"/>
-          <w:sz w:val="18"/>
-          <w:szCs w:val="18"/>
-          <w:lang w:val="es-ES_tradnl"/>
-        </w:rPr>
-      </w:pPr>
     </w:p>
     <w:p>
       <w:pPr>

</xml_diff>